<commit_message>
- add git Tutorial and bugsum.
</commit_message>
<xml_diff>
--- a/doc/gitTutorial.docx
+++ b/doc/gitTutorial.docx
@@ -5,7 +5,6 @@
     <w:p>
       <w:pPr>
         <w:rPr>
-          <w:ins w:id="0" w:author="yan xiang" w:date="2020-10-22T15:12:00Z"/>
           <w:rStyle w:val="a4"/>
           <w:rFonts w:ascii="Helvetica" w:hAnsi="Helvetica" w:cs="Helvetica"/>
           <w:color w:val="3D464D"/>
@@ -13,7 +12,6 @@
           <w:szCs w:val="27"/>
         </w:rPr>
       </w:pPr>
-      <w:commentRangeStart w:id="1"/>
       <w:r>
         <w:rPr>
           <w:rStyle w:val="a4"/>
@@ -24,131 +22,592 @@
         </w:rPr>
         <w:t>Git基本操作用法</w:t>
       </w:r>
-      <w:commentRangeEnd w:id="1"/>
-      <w:r>
-        <w:rPr>
-          <w:rStyle w:val="aa"/>
-        </w:rPr>
-        <w:commentReference w:id="1"/>
-      </w:r>
-    </w:p>
-    <w:p>
-      <w:pPr>
-        <w:rPr>
-          <w:ins w:id="2" w:author="yan xiang" w:date="2020-10-22T15:13:00Z"/>
-          <w:rStyle w:val="a4"/>
-          <w:rFonts w:ascii="宋体" w:eastAsia="宋体" w:hAnsi="宋体" w:cs="宋体"/>
+    </w:p>
+    <w:p>
+      <w:pPr>
+        <w:pStyle w:val="1"/>
+        <w:rPr>
+          <w:rStyle w:val="a4"/>
           <w:color w:val="3D464D"/>
           <w:sz w:val="27"/>
           <w:szCs w:val="27"/>
         </w:rPr>
       </w:pPr>
-      <w:ins w:id="3" w:author="yan xiang" w:date="2020-10-22T15:12:00Z">
-        <w:r>
-          <w:rPr>
-            <w:rStyle w:val="a4"/>
-            <w:rFonts w:ascii="Helvetica" w:eastAsia="Helvetica" w:hAnsi="Helvetica" w:cs="Helvetica"/>
-            <w:color w:val="3D464D"/>
-            <w:sz w:val="27"/>
-            <w:szCs w:val="27"/>
-          </w:rPr>
-          <w:t>Ssh key</w:t>
-        </w:r>
-        <w:r>
-          <w:rPr>
-            <w:rStyle w:val="a4"/>
-            <w:rFonts w:ascii="宋体" w:eastAsia="宋体" w:hAnsi="宋体" w:cs="宋体" w:hint="eastAsia"/>
-            <w:color w:val="3D464D"/>
-            <w:sz w:val="27"/>
-            <w:szCs w:val="27"/>
-          </w:rPr>
-          <w:t>如何添加</w:t>
-        </w:r>
-      </w:ins>
-      <w:ins w:id="4" w:author="yan xiang" w:date="2020-10-22T15:13:00Z">
-        <w:r>
-          <w:rPr>
-            <w:rStyle w:val="a4"/>
-            <w:rFonts w:ascii="宋体" w:eastAsia="宋体" w:hAnsi="宋体" w:cs="宋体" w:hint="eastAsia"/>
-            <w:color w:val="3D464D"/>
-            <w:sz w:val="27"/>
-            <w:szCs w:val="27"/>
-          </w:rPr>
-          <w:t>？</w:t>
-        </w:r>
-      </w:ins>
-    </w:p>
-    <w:p>
-      <w:pPr>
-        <w:rPr>
-          <w:ins w:id="5" w:author="yan xiang" w:date="2020-10-22T15:12:00Z"/>
-          <w:rStyle w:val="a4"/>
-          <w:rFonts w:ascii="Helvetica" w:eastAsia="Helvetica" w:hAnsi="Helvetica" w:cs="Helvetica" w:hint="eastAsia"/>
+      <w:proofErr w:type="spellStart"/>
+      <w:r>
+        <w:rPr>
+          <w:rStyle w:val="a4"/>
+          <w:rFonts w:ascii="Helvetica" w:eastAsia="Helvetica" w:hAnsi="Helvetica" w:cs="Helvetica"/>
           <w:color w:val="3D464D"/>
           <w:sz w:val="27"/>
           <w:szCs w:val="27"/>
         </w:rPr>
-      </w:pPr>
-      <w:ins w:id="6" w:author="yan xiang" w:date="2020-10-22T15:13:00Z">
-        <w:r>
-          <w:rPr>
-            <w:rStyle w:val="a4"/>
-            <w:rFonts w:ascii="宋体" w:eastAsia="宋体" w:hAnsi="宋体" w:cs="宋体" w:hint="eastAsia"/>
-            <w:color w:val="3D464D"/>
-            <w:sz w:val="27"/>
-            <w:szCs w:val="27"/>
-          </w:rPr>
-          <w:t>只有先添加</w:t>
-        </w:r>
-        <w:r>
-          <w:rPr>
-            <w:rStyle w:val="a4"/>
-            <w:rFonts w:ascii="宋体" w:eastAsia="宋体" w:hAnsi="宋体" w:cs="宋体" w:hint="eastAsia"/>
-            <w:color w:val="3D464D"/>
-            <w:sz w:val="27"/>
-            <w:szCs w:val="27"/>
-          </w:rPr>
-          <w:t>ssh</w:t>
-        </w:r>
-        <w:r>
-          <w:rPr>
-            <w:rStyle w:val="a4"/>
-            <w:rFonts w:ascii="宋体" w:eastAsia="宋体" w:hAnsi="宋体" w:cs="宋体"/>
-            <w:color w:val="3D464D"/>
-            <w:sz w:val="27"/>
-            <w:szCs w:val="27"/>
-          </w:rPr>
-          <w:t xml:space="preserve"> key</w:t>
-        </w:r>
-        <w:r>
-          <w:rPr>
-            <w:rStyle w:val="a4"/>
-            <w:rFonts w:ascii="宋体" w:eastAsia="宋体" w:hAnsi="宋体" w:cs="宋体" w:hint="eastAsia"/>
-            <w:color w:val="3D464D"/>
-            <w:sz w:val="27"/>
-            <w:szCs w:val="27"/>
-          </w:rPr>
-          <w:t>才能修改代码？</w:t>
-        </w:r>
-      </w:ins>
-    </w:p>
-    <w:p>
-      <w:pPr>
-        <w:rPr>
-          <w:rStyle w:val="a4"/>
-          <w:rFonts w:ascii="Helvetica" w:hAnsi="Helvetica" w:cs="Helvetica" w:hint="eastAsia"/>
+        <w:t>Ssh</w:t>
+      </w:r>
+      <w:proofErr w:type="spellEnd"/>
+      <w:r>
+        <w:rPr>
+          <w:rStyle w:val="a4"/>
+          <w:rFonts w:ascii="Helvetica" w:eastAsia="Helvetica" w:hAnsi="Helvetica" w:cs="Helvetica"/>
           <w:color w:val="3D464D"/>
           <w:sz w:val="27"/>
           <w:szCs w:val="27"/>
-          <w:rPrChange w:id="7" w:author="yan xiang" w:date="2020-10-22T15:12:00Z">
-            <w:rPr>
-              <w:rStyle w:val="a4"/>
-              <w:rFonts w:ascii="Helvetica" w:eastAsia="Helvetica" w:hAnsi="Helvetica" w:cs="Helvetica"/>
-              <w:color w:val="3D464D"/>
-              <w:sz w:val="27"/>
-              <w:szCs w:val="27"/>
-            </w:rPr>
-          </w:rPrChange>
+        </w:rPr>
+        <w:t xml:space="preserve"> key</w:t>
+      </w:r>
+      <w:r>
+        <w:rPr>
+          <w:rStyle w:val="a4"/>
+          <w:rFonts w:hint="eastAsia"/>
+          <w:color w:val="3D464D"/>
+          <w:sz w:val="27"/>
+          <w:szCs w:val="27"/>
+        </w:rPr>
+        <w:t>如何添加</w:t>
+      </w:r>
+      <w:r>
+        <w:rPr>
+          <w:rStyle w:val="a4"/>
+          <w:rFonts w:hint="eastAsia"/>
+          <w:color w:val="3D464D"/>
+          <w:sz w:val="27"/>
+          <w:szCs w:val="27"/>
+        </w:rPr>
+        <w:t>？</w:t>
+      </w:r>
+    </w:p>
+    <w:p>
+      <w:pPr>
+        <w:rPr>
+          <w:rStyle w:val="a4"/>
+          <w:rFonts w:ascii="Helvetica" w:eastAsia="Helvetica" w:hAnsi="Helvetica" w:cs="Helvetica"/>
+          <w:color w:val="3D464D"/>
+          <w:sz w:val="27"/>
+          <w:szCs w:val="27"/>
+        </w:rPr>
+      </w:pPr>
+      <w:r>
+        <w:rPr>
+          <w:rStyle w:val="a4"/>
+          <w:rFonts w:ascii="宋体" w:eastAsia="宋体" w:hAnsi="宋体" w:cs="宋体" w:hint="eastAsia"/>
+          <w:color w:val="3D464D"/>
+          <w:sz w:val="27"/>
+          <w:szCs w:val="27"/>
+        </w:rPr>
+        <w:t>只有先</w:t>
+      </w:r>
+      <w:r>
+        <w:rPr>
+          <w:rStyle w:val="a4"/>
+          <w:rFonts w:ascii="宋体" w:eastAsia="宋体" w:hAnsi="宋体" w:cs="宋体" w:hint="eastAsia"/>
+          <w:color w:val="3D464D"/>
+          <w:sz w:val="27"/>
+          <w:szCs w:val="27"/>
+        </w:rPr>
+        <w:t>将本地的</w:t>
+      </w:r>
+      <w:proofErr w:type="spellStart"/>
+      <w:r>
+        <w:rPr>
+          <w:rStyle w:val="a4"/>
+          <w:rFonts w:ascii="宋体" w:eastAsia="宋体" w:hAnsi="宋体" w:cs="宋体" w:hint="eastAsia"/>
+          <w:color w:val="3D464D"/>
+          <w:sz w:val="27"/>
+          <w:szCs w:val="27"/>
+        </w:rPr>
+        <w:t>ssh</w:t>
+      </w:r>
+      <w:proofErr w:type="spellEnd"/>
+      <w:r>
+        <w:rPr>
+          <w:rStyle w:val="a4"/>
+          <w:rFonts w:ascii="宋体" w:eastAsia="宋体" w:hAnsi="宋体" w:cs="宋体"/>
+          <w:color w:val="3D464D"/>
+          <w:sz w:val="27"/>
+          <w:szCs w:val="27"/>
+        </w:rPr>
+        <w:t xml:space="preserve"> key</w:t>
+      </w:r>
+      <w:r>
+        <w:rPr>
+          <w:rStyle w:val="a4"/>
+          <w:rFonts w:ascii="宋体" w:eastAsia="宋体" w:hAnsi="宋体" w:cs="宋体" w:hint="eastAsia"/>
+          <w:color w:val="3D464D"/>
+          <w:sz w:val="27"/>
+          <w:szCs w:val="27"/>
+        </w:rPr>
+        <w:t>添加到</w:t>
+      </w:r>
+      <w:r>
+        <w:rPr>
+          <w:rStyle w:val="a4"/>
+          <w:rFonts w:ascii="宋体" w:eastAsia="宋体" w:hAnsi="宋体" w:cs="宋体" w:hint="eastAsia"/>
+          <w:color w:val="3D464D"/>
+          <w:sz w:val="27"/>
+          <w:szCs w:val="27"/>
+        </w:rPr>
+        <w:t>网上</w:t>
+      </w:r>
+      <w:r>
+        <w:rPr>
+          <w:rStyle w:val="a4"/>
+          <w:rFonts w:ascii="宋体" w:eastAsia="宋体" w:hAnsi="宋体" w:cs="宋体" w:hint="eastAsia"/>
+          <w:color w:val="3D464D"/>
+          <w:sz w:val="27"/>
+          <w:szCs w:val="27"/>
+        </w:rPr>
+        <w:t>git</w:t>
+      </w:r>
+      <w:r>
+        <w:rPr>
+          <w:rStyle w:val="a4"/>
+          <w:rFonts w:ascii="宋体" w:eastAsia="宋体" w:hAnsi="宋体" w:cs="宋体" w:hint="eastAsia"/>
+          <w:color w:val="3D464D"/>
+          <w:sz w:val="27"/>
+          <w:szCs w:val="27"/>
+        </w:rPr>
+        <w:t>账户</w:t>
+      </w:r>
+      <w:r>
+        <w:rPr>
+          <w:rStyle w:val="a4"/>
+          <w:rFonts w:ascii="宋体" w:eastAsia="宋体" w:hAnsi="宋体" w:cs="宋体" w:hint="eastAsia"/>
+          <w:color w:val="3D464D"/>
+          <w:sz w:val="27"/>
+          <w:szCs w:val="27"/>
+        </w:rPr>
+        <w:t>才能修改代码</w:t>
+      </w:r>
+    </w:p>
+    <w:p>
+      <w:pPr>
+        <w:rPr>
+          <w:rStyle w:val="a4"/>
+          <w:rFonts w:ascii="Helvetica" w:hAnsi="Helvetica" w:cs="Helvetica"/>
+          <w:color w:val="3D464D"/>
+          <w:sz w:val="27"/>
+          <w:szCs w:val="27"/>
+        </w:rPr>
+      </w:pPr>
+      <w:r>
+        <w:rPr>
+          <w:rStyle w:val="a4"/>
+          <w:rFonts w:ascii="Helvetica" w:hAnsi="Helvetica" w:cs="Helvetica" w:hint="eastAsia"/>
+          <w:color w:val="3D464D"/>
+          <w:sz w:val="27"/>
+          <w:szCs w:val="27"/>
+        </w:rPr>
+        <w:t>第一步：本地</w:t>
+      </w:r>
+      <w:r>
+        <w:rPr>
+          <w:rStyle w:val="a4"/>
+          <w:rFonts w:ascii="Helvetica" w:hAnsi="Helvetica" w:cs="Helvetica" w:hint="eastAsia"/>
+          <w:color w:val="3D464D"/>
+          <w:sz w:val="27"/>
+          <w:szCs w:val="27"/>
+        </w:rPr>
+        <w:t>git</w:t>
+      </w:r>
+      <w:r>
+        <w:rPr>
+          <w:rStyle w:val="a4"/>
+          <w:rFonts w:ascii="Helvetica" w:hAnsi="Helvetica" w:cs="Helvetica"/>
+          <w:color w:val="3D464D"/>
+          <w:sz w:val="27"/>
+          <w:szCs w:val="27"/>
+        </w:rPr>
+        <w:t xml:space="preserve"> </w:t>
+      </w:r>
+      <w:r>
+        <w:rPr>
+          <w:rStyle w:val="a4"/>
+          <w:rFonts w:ascii="Helvetica" w:hAnsi="Helvetica" w:cs="Helvetica" w:hint="eastAsia"/>
+          <w:color w:val="3D464D"/>
+          <w:sz w:val="27"/>
+          <w:szCs w:val="27"/>
+        </w:rPr>
+        <w:t>b</w:t>
+      </w:r>
+      <w:r>
+        <w:rPr>
+          <w:rStyle w:val="a4"/>
+          <w:rFonts w:ascii="Helvetica" w:hAnsi="Helvetica" w:cs="Helvetica"/>
+          <w:color w:val="3D464D"/>
+          <w:sz w:val="27"/>
+          <w:szCs w:val="27"/>
+        </w:rPr>
+        <w:t xml:space="preserve">ash </w:t>
+      </w:r>
+      <w:r>
+        <w:rPr>
+          <w:rStyle w:val="a4"/>
+          <w:rFonts w:ascii="Helvetica" w:hAnsi="Helvetica" w:cs="Helvetica" w:hint="eastAsia"/>
+          <w:color w:val="3D464D"/>
+          <w:sz w:val="27"/>
+          <w:szCs w:val="27"/>
+        </w:rPr>
+        <w:t>输入，</w:t>
+      </w:r>
+      <w:proofErr w:type="spellStart"/>
+      <w:r>
+        <w:rPr>
+          <w:rStyle w:val="a4"/>
+          <w:rFonts w:ascii="Helvetica" w:hAnsi="Helvetica" w:cs="Helvetica" w:hint="eastAsia"/>
+          <w:color w:val="3D464D"/>
+          <w:sz w:val="27"/>
+          <w:szCs w:val="27"/>
+        </w:rPr>
+        <w:t>ssh</w:t>
+      </w:r>
+      <w:proofErr w:type="spellEnd"/>
+      <w:r>
+        <w:rPr>
+          <w:rStyle w:val="a4"/>
+          <w:rFonts w:ascii="Helvetica" w:hAnsi="Helvetica" w:cs="Helvetica" w:hint="eastAsia"/>
+          <w:color w:val="3D464D"/>
+          <w:sz w:val="27"/>
+          <w:szCs w:val="27"/>
+        </w:rPr>
+        <w:t xml:space="preserve">-keygen -t </w:t>
+      </w:r>
+      <w:proofErr w:type="spellStart"/>
+      <w:r>
+        <w:rPr>
+          <w:rStyle w:val="a4"/>
+          <w:rFonts w:ascii="Helvetica" w:hAnsi="Helvetica" w:cs="Helvetica" w:hint="eastAsia"/>
+          <w:color w:val="3D464D"/>
+          <w:sz w:val="27"/>
+          <w:szCs w:val="27"/>
+        </w:rPr>
+        <w:t>rsa</w:t>
+      </w:r>
+      <w:proofErr w:type="spellEnd"/>
+      <w:r>
+        <w:rPr>
+          <w:rStyle w:val="a4"/>
+          <w:rFonts w:ascii="Helvetica" w:hAnsi="Helvetica" w:cs="Helvetica" w:hint="eastAsia"/>
+          <w:color w:val="3D464D"/>
+          <w:sz w:val="27"/>
+          <w:szCs w:val="27"/>
+        </w:rPr>
+        <w:t xml:space="preserve"> -C "</w:t>
+      </w:r>
+      <w:r>
+        <w:rPr>
+          <w:rStyle w:val="a4"/>
+          <w:rFonts w:ascii="Helvetica" w:hAnsi="Helvetica" w:cs="Helvetica" w:hint="eastAsia"/>
+          <w:color w:val="3D464D"/>
+          <w:sz w:val="27"/>
+          <w:szCs w:val="27"/>
+        </w:rPr>
+        <w:t>这里换上你的邮箱</w:t>
+      </w:r>
+      <w:r>
+        <w:rPr>
+          <w:rStyle w:val="a4"/>
+          <w:rFonts w:ascii="Helvetica" w:hAnsi="Helvetica" w:cs="Helvetica" w:hint="eastAsia"/>
+          <w:color w:val="3D464D"/>
+          <w:sz w:val="27"/>
+          <w:szCs w:val="27"/>
+        </w:rPr>
+        <w:t>"</w:t>
+      </w:r>
+      <w:r>
+        <w:rPr>
+          <w:rStyle w:val="a4"/>
+          <w:rFonts w:ascii="Helvetica" w:hAnsi="Helvetica" w:cs="Helvetica" w:hint="eastAsia"/>
+          <w:color w:val="3D464D"/>
+          <w:sz w:val="27"/>
+          <w:szCs w:val="27"/>
+        </w:rPr>
+        <w:t>。然后一直</w:t>
+      </w:r>
+      <w:r>
+        <w:rPr>
+          <w:rStyle w:val="a4"/>
+          <w:rFonts w:ascii="Helvetica" w:hAnsi="Helvetica" w:cs="Helvetica" w:hint="eastAsia"/>
+          <w:color w:val="3D464D"/>
+          <w:sz w:val="27"/>
+          <w:szCs w:val="27"/>
+        </w:rPr>
+        <w:t>回车，会自动保存在用户名下面的</w:t>
+      </w:r>
+      <w:r>
+        <w:rPr>
+          <w:rStyle w:val="a4"/>
+          <w:rFonts w:ascii="Helvetica" w:hAnsi="Helvetica" w:cs="Helvetica" w:hint="eastAsia"/>
+          <w:color w:val="3D464D"/>
+          <w:sz w:val="27"/>
+          <w:szCs w:val="27"/>
+        </w:rPr>
+        <w:t>.</w:t>
+      </w:r>
+      <w:proofErr w:type="spellStart"/>
+      <w:r>
+        <w:rPr>
+          <w:rStyle w:val="a4"/>
+          <w:rFonts w:ascii="Helvetica" w:hAnsi="Helvetica" w:cs="Helvetica"/>
+          <w:color w:val="3D464D"/>
+          <w:sz w:val="27"/>
+          <w:szCs w:val="27"/>
+        </w:rPr>
+        <w:t>ssh</w:t>
+      </w:r>
+      <w:proofErr w:type="spellEnd"/>
+      <w:r>
+        <w:rPr>
+          <w:rStyle w:val="a4"/>
+          <w:rFonts w:ascii="Helvetica" w:hAnsi="Helvetica" w:cs="Helvetica" w:hint="eastAsia"/>
+          <w:color w:val="3D464D"/>
+          <w:sz w:val="27"/>
+          <w:szCs w:val="27"/>
+        </w:rPr>
+        <w:t>文件。</w:t>
+      </w:r>
+    </w:p>
+    <w:p>
+      <w:pPr>
+        <w:rPr>
+          <w:rStyle w:val="a4"/>
+          <w:rFonts w:ascii="Helvetica" w:hAnsi="Helvetica" w:cs="Helvetica"/>
+          <w:color w:val="3D464D"/>
+          <w:sz w:val="27"/>
+          <w:szCs w:val="27"/>
+        </w:rPr>
+      </w:pPr>
+      <w:r>
+        <w:rPr>
+          <w:rStyle w:val="a4"/>
+          <w:rFonts w:ascii="Helvetica" w:hAnsi="Helvetica" w:cs="Helvetica" w:hint="eastAsia"/>
+          <w:color w:val="3D464D"/>
+          <w:sz w:val="27"/>
+          <w:szCs w:val="27"/>
+        </w:rPr>
+        <w:t>第二步：</w:t>
+      </w:r>
+      <w:r>
+        <w:rPr>
+          <w:rStyle w:val="a4"/>
+          <w:rFonts w:ascii="Helvetica" w:hAnsi="Helvetica" w:cs="Helvetica" w:hint="eastAsia"/>
+          <w:color w:val="3D464D"/>
+          <w:sz w:val="27"/>
+          <w:szCs w:val="27"/>
+        </w:rPr>
+        <w:t>txt</w:t>
+      </w:r>
+      <w:r>
+        <w:rPr>
+          <w:rStyle w:val="a4"/>
+          <w:rFonts w:ascii="Helvetica" w:hAnsi="Helvetica" w:cs="Helvetica" w:hint="eastAsia"/>
+          <w:color w:val="3D464D"/>
+          <w:sz w:val="27"/>
+          <w:szCs w:val="27"/>
+        </w:rPr>
+        <w:t>打开</w:t>
+      </w:r>
+      <w:r>
+        <w:rPr>
+          <w:rStyle w:val="a4"/>
+          <w:rFonts w:ascii="Helvetica" w:hAnsi="Helvetica" w:cs="Helvetica" w:hint="eastAsia"/>
+          <w:color w:val="3D464D"/>
+          <w:sz w:val="27"/>
+          <w:szCs w:val="27"/>
+        </w:rPr>
+        <w:t>公钥</w:t>
+      </w:r>
+      <w:r>
+        <w:rPr>
+          <w:rStyle w:val="a4"/>
+          <w:rFonts w:ascii="Helvetica" w:hAnsi="Helvetica" w:cs="Helvetica"/>
+          <w:color w:val="3D464D"/>
+          <w:sz w:val="27"/>
+          <w:szCs w:val="27"/>
+        </w:rPr>
+        <w:t>id_rsa.pub</w:t>
+      </w:r>
+      <w:r>
+        <w:rPr>
+          <w:rStyle w:val="a4"/>
+          <w:rFonts w:ascii="Helvetica" w:hAnsi="Helvetica" w:cs="Helvetica" w:hint="eastAsia"/>
+          <w:color w:val="3D464D"/>
+          <w:sz w:val="27"/>
+          <w:szCs w:val="27"/>
+        </w:rPr>
+        <w:t>，</w:t>
+      </w:r>
+      <w:r>
+        <w:rPr>
+          <w:rStyle w:val="a4"/>
+          <w:rFonts w:ascii="Helvetica" w:hAnsi="Helvetica" w:cs="Helvetica" w:hint="eastAsia"/>
+          <w:color w:val="3D464D"/>
+          <w:sz w:val="27"/>
+          <w:szCs w:val="27"/>
+        </w:rPr>
+        <w:t>从开头</w:t>
+      </w:r>
+      <w:r>
+        <w:rPr>
+          <w:rStyle w:val="a4"/>
+          <w:rFonts w:ascii="Helvetica" w:hAnsi="Helvetica" w:cs="Helvetica" w:hint="eastAsia"/>
+          <w:color w:val="3D464D"/>
+          <w:sz w:val="27"/>
+          <w:szCs w:val="27"/>
+        </w:rPr>
+        <w:t>复制</w:t>
+      </w:r>
+      <w:r>
+        <w:rPr>
+          <w:rStyle w:val="a4"/>
+          <w:rFonts w:ascii="Helvetica" w:hAnsi="Helvetica" w:cs="Helvetica" w:hint="eastAsia"/>
+          <w:color w:val="3D464D"/>
+          <w:sz w:val="27"/>
+          <w:szCs w:val="27"/>
+        </w:rPr>
+        <w:t>到等号，</w:t>
+      </w:r>
+      <w:r>
+        <w:rPr>
+          <w:rStyle w:val="a4"/>
+          <w:rFonts w:ascii="Helvetica" w:hAnsi="Helvetica" w:cs="Helvetica" w:hint="eastAsia"/>
+          <w:color w:val="3D464D"/>
+          <w:sz w:val="27"/>
+          <w:szCs w:val="27"/>
+        </w:rPr>
+        <w:t>包括等号</w:t>
+      </w:r>
+      <w:r>
+        <w:rPr>
+          <w:rStyle w:val="a4"/>
+          <w:rFonts w:ascii="Helvetica" w:hAnsi="Helvetica" w:cs="Helvetica" w:hint="eastAsia"/>
+          <w:color w:val="3D464D"/>
+          <w:sz w:val="27"/>
+          <w:szCs w:val="27"/>
+        </w:rPr>
+        <w:t>。</w:t>
+      </w:r>
+    </w:p>
+    <w:p>
+      <w:pPr>
+        <w:rPr>
+          <w:rStyle w:val="a4"/>
+          <w:rFonts w:ascii="Helvetica" w:hAnsi="Helvetica" w:cs="Helvetica" w:hint="eastAsia"/>
+          <w:color w:val="3D464D"/>
+          <w:sz w:val="27"/>
+          <w:szCs w:val="27"/>
+        </w:rPr>
+      </w:pPr>
+      <w:r>
+        <w:rPr>
+          <w:rStyle w:val="a4"/>
+          <w:rFonts w:ascii="Helvetica" w:hAnsi="Helvetica" w:cs="Helvetica" w:hint="eastAsia"/>
+          <w:color w:val="3D464D"/>
+          <w:sz w:val="27"/>
+          <w:szCs w:val="27"/>
+        </w:rPr>
+        <w:t>第三步：</w:t>
+      </w:r>
+      <w:r>
+        <w:rPr>
+          <w:rStyle w:val="a4"/>
+          <w:rFonts w:ascii="Helvetica" w:hAnsi="Helvetica" w:cs="Helvetica" w:hint="eastAsia"/>
+          <w:color w:val="3D464D"/>
+          <w:sz w:val="27"/>
+          <w:szCs w:val="27"/>
+        </w:rPr>
+        <w:t>添加到个人的</w:t>
+      </w:r>
+      <w:proofErr w:type="spellStart"/>
+      <w:r>
+        <w:rPr>
+          <w:rStyle w:val="a4"/>
+          <w:rFonts w:ascii="Helvetica" w:hAnsi="Helvetica" w:cs="Helvetica" w:hint="eastAsia"/>
+          <w:color w:val="3D464D"/>
+          <w:sz w:val="27"/>
+          <w:szCs w:val="27"/>
+        </w:rPr>
+        <w:t>ss</w:t>
+      </w:r>
+      <w:r>
+        <w:rPr>
+          <w:rStyle w:val="a4"/>
+          <w:rFonts w:ascii="Helvetica" w:hAnsi="Helvetica" w:cs="Helvetica"/>
+          <w:color w:val="3D464D"/>
+          <w:sz w:val="27"/>
+          <w:szCs w:val="27"/>
+        </w:rPr>
+        <w:t>h</w:t>
+      </w:r>
+      <w:proofErr w:type="spellEnd"/>
+      <w:r>
+        <w:rPr>
+          <w:rStyle w:val="a4"/>
+          <w:rFonts w:ascii="Helvetica" w:hAnsi="Helvetica" w:cs="Helvetica" w:hint="eastAsia"/>
+          <w:color w:val="3D464D"/>
+          <w:sz w:val="27"/>
+          <w:szCs w:val="27"/>
+        </w:rPr>
+        <w:t>。点击头像</w:t>
+      </w:r>
+      <w:r>
+        <w:rPr>
+          <w:rStyle w:val="a4"/>
+          <w:rFonts w:ascii="Helvetica" w:hAnsi="Helvetica" w:cs="Helvetica" w:hint="eastAsia"/>
+          <w:color w:val="3D464D"/>
+          <w:sz w:val="27"/>
+          <w:szCs w:val="27"/>
+        </w:rPr>
+        <w:t>-</w:t>
+      </w:r>
+      <w:r>
+        <w:rPr>
+          <w:rStyle w:val="a4"/>
+          <w:rFonts w:ascii="Helvetica" w:hAnsi="Helvetica" w:cs="Helvetica"/>
+          <w:color w:val="3D464D"/>
+          <w:sz w:val="27"/>
+          <w:szCs w:val="27"/>
+        </w:rPr>
+        <w:t>&gt;settings-&gt;</w:t>
+      </w:r>
+      <w:r>
+        <w:rPr>
+          <w:rStyle w:val="a4"/>
+          <w:rFonts w:ascii="Helvetica" w:hAnsi="Helvetica" w:cs="Helvetica"/>
+          <w:color w:val="3D464D"/>
+          <w:sz w:val="27"/>
+          <w:szCs w:val="27"/>
+        </w:rPr>
+        <w:t>SSH and GPG keys</w:t>
+      </w:r>
+      <w:r>
+        <w:rPr>
+          <w:rStyle w:val="a4"/>
+          <w:rFonts w:ascii="Helvetica" w:hAnsi="Helvetica" w:cs="Helvetica"/>
+          <w:color w:val="3D464D"/>
+          <w:sz w:val="27"/>
+          <w:szCs w:val="27"/>
+        </w:rPr>
+        <w:t>-&gt;add SSH key</w:t>
+      </w:r>
+      <w:r>
+        <w:rPr>
+          <w:rStyle w:val="a4"/>
+          <w:rFonts w:ascii="Helvetica" w:hAnsi="Helvetica" w:cs="Helvetica" w:hint="eastAsia"/>
+          <w:color w:val="3D464D"/>
+          <w:sz w:val="27"/>
+          <w:szCs w:val="27"/>
+        </w:rPr>
+        <w:t>即可。</w:t>
+      </w:r>
+    </w:p>
+    <w:p>
+      <w:pPr>
+        <w:rPr>
+          <w:rStyle w:val="a4"/>
+          <w:rFonts w:ascii="Helvetica" w:hAnsi="Helvetica" w:cs="Helvetica" w:hint="eastAsia"/>
+          <w:color w:val="3D464D"/>
+          <w:sz w:val="27"/>
+          <w:szCs w:val="27"/>
         </w:rPr>
       </w:pPr>
     </w:p>
@@ -185,7 +644,6 @@
           <w:rStyle w:val="a4"/>
           <w:rFonts w:ascii="Helvetica" w:eastAsia="Helvetica" w:hAnsi="Helvetica" w:cs="Helvetica"/>
           <w:color w:val="3D464D"/>
-          <w:sz w:val="24"/>
         </w:rPr>
       </w:pPr>
     </w:p>
@@ -198,7 +656,6 @@
           <w:b w:val="0"/>
           <w:bCs/>
           <w:color w:val="3D464D"/>
-          <w:sz w:val="24"/>
         </w:rPr>
       </w:pPr>
       <w:r>
@@ -208,7 +665,6 @@
           <w:b w:val="0"/>
           <w:bCs/>
           <w:color w:val="3D464D"/>
-          <w:sz w:val="24"/>
         </w:rPr>
         <w:t>git config -global user.name &lt;name&gt; #设置提交者名字</w:t>
       </w:r>
@@ -222,7 +678,6 @@
           <w:b w:val="0"/>
           <w:bCs/>
           <w:color w:val="3D464D"/>
-          <w:sz w:val="24"/>
         </w:rPr>
       </w:pPr>
       <w:r>
@@ -232,23 +687,23 @@
           <w:b w:val="0"/>
           <w:bCs/>
           <w:color w:val="3D464D"/>
-          <w:sz w:val="24"/>
-        </w:rPr>
-        <w:t>git config -global user.email &lt;email&gt; #设置提交者邮箱</w:t>
-      </w:r>
-    </w:p>
-    <w:p>
-      <w:pPr>
-        <w:ind w:firstLine="420"/>
+        </w:rPr>
+        <w:t xml:space="preserve">git config -global </w:t>
+      </w:r>
+      <w:proofErr w:type="spellStart"/>
+      <w:proofErr w:type="gramStart"/>
+      <w:r>
         <w:rPr>
           <w:rStyle w:val="a4"/>
           <w:rFonts w:ascii="Helvetica" w:eastAsia="Helvetica" w:hAnsi="Helvetica" w:cs="Helvetica"/>
           <w:b w:val="0"/>
           <w:bCs/>
           <w:color w:val="3D464D"/>
-          <w:sz w:val="24"/>
-        </w:rPr>
-      </w:pPr>
+        </w:rPr>
+        <w:t>user.email</w:t>
+      </w:r>
+      <w:proofErr w:type="spellEnd"/>
+      <w:proofErr w:type="gramEnd"/>
       <w:r>
         <w:rPr>
           <w:rStyle w:val="a4"/>
@@ -256,9 +711,8 @@
           <w:b w:val="0"/>
           <w:bCs/>
           <w:color w:val="3D464D"/>
-          <w:sz w:val="24"/>
-        </w:rPr>
-        <w:t>git config -global core.editor &lt;editor&gt; #设置默认文本编辑器</w:t>
+        </w:rPr>
+        <w:t xml:space="preserve"> &lt;email&gt; #设置提交者邮箱</w:t>
       </w:r>
     </w:p>
     <w:p>
@@ -270,7 +724,6 @@
           <w:b w:val="0"/>
           <w:bCs/>
           <w:color w:val="3D464D"/>
-          <w:sz w:val="24"/>
         </w:rPr>
       </w:pPr>
       <w:r>
@@ -280,23 +733,23 @@
           <w:b w:val="0"/>
           <w:bCs/>
           <w:color w:val="3D464D"/>
-          <w:sz w:val="24"/>
-        </w:rPr>
-        <w:t>git config -global merge.tool &lt;tool&gt; #设置解决合并冲突时差异分析工具</w:t>
-      </w:r>
-    </w:p>
-    <w:p>
-      <w:pPr>
-        <w:ind w:firstLine="420"/>
+        </w:rPr>
+        <w:t xml:space="preserve">git config -global </w:t>
+      </w:r>
+      <w:proofErr w:type="spellStart"/>
+      <w:proofErr w:type="gramStart"/>
+      <w:r>
         <w:rPr>
           <w:rStyle w:val="a4"/>
           <w:rFonts w:ascii="Helvetica" w:eastAsia="Helvetica" w:hAnsi="Helvetica" w:cs="Helvetica"/>
           <w:b w:val="0"/>
           <w:bCs/>
           <w:color w:val="3D464D"/>
-          <w:sz w:val="24"/>
-        </w:rPr>
-      </w:pPr>
+        </w:rPr>
+        <w:t>core.editor</w:t>
+      </w:r>
+      <w:proofErr w:type="spellEnd"/>
+      <w:proofErr w:type="gramEnd"/>
       <w:r>
         <w:rPr>
           <w:rStyle w:val="a4"/>
@@ -304,9 +757,18 @@
           <w:b w:val="0"/>
           <w:bCs/>
           <w:color w:val="3D464D"/>
-          <w:sz w:val="24"/>
-        </w:rPr>
-        <w:t>git config -list #检查已有的配置信息</w:t>
+        </w:rPr>
+        <w:t xml:space="preserve"> &lt;editor&gt; #</w:t>
+      </w:r>
+      <w:r>
+        <w:rPr>
+          <w:rStyle w:val="a4"/>
+          <w:rFonts w:ascii="宋体" w:eastAsia="宋体" w:hAnsi="宋体" w:cs="宋体" w:hint="eastAsia"/>
+          <w:b w:val="0"/>
+          <w:bCs/>
+          <w:color w:val="3D464D"/>
+        </w:rPr>
+        <w:t>设置默认文本编辑器</w:t>
       </w:r>
     </w:p>
     <w:p>
@@ -318,7 +780,74 @@
           <w:b w:val="0"/>
           <w:bCs/>
           <w:color w:val="3D464D"/>
-          <w:sz w:val="24"/>
+        </w:rPr>
+      </w:pPr>
+      <w:r>
+        <w:rPr>
+          <w:rStyle w:val="a4"/>
+          <w:rFonts w:ascii="Helvetica" w:eastAsia="Helvetica" w:hAnsi="Helvetica" w:cs="Helvetica"/>
+          <w:b w:val="0"/>
+          <w:bCs/>
+          <w:color w:val="3D464D"/>
+        </w:rPr>
+        <w:t xml:space="preserve">git config -global </w:t>
+      </w:r>
+      <w:proofErr w:type="spellStart"/>
+      <w:proofErr w:type="gramStart"/>
+      <w:r>
+        <w:rPr>
+          <w:rStyle w:val="a4"/>
+          <w:rFonts w:ascii="Helvetica" w:eastAsia="Helvetica" w:hAnsi="Helvetica" w:cs="Helvetica"/>
+          <w:b w:val="0"/>
+          <w:bCs/>
+          <w:color w:val="3D464D"/>
+        </w:rPr>
+        <w:t>merge.tool</w:t>
+      </w:r>
+      <w:proofErr w:type="spellEnd"/>
+      <w:proofErr w:type="gramEnd"/>
+      <w:r>
+        <w:rPr>
+          <w:rStyle w:val="a4"/>
+          <w:rFonts w:ascii="Helvetica" w:eastAsia="Helvetica" w:hAnsi="Helvetica" w:cs="Helvetica"/>
+          <w:b w:val="0"/>
+          <w:bCs/>
+          <w:color w:val="3D464D"/>
+        </w:rPr>
+        <w:t xml:space="preserve"> &lt;tool&gt; #设置解决合并冲突时差异分析工具</w:t>
+      </w:r>
+    </w:p>
+    <w:p>
+      <w:pPr>
+        <w:ind w:firstLine="420"/>
+        <w:rPr>
+          <w:rStyle w:val="a4"/>
+          <w:rFonts w:ascii="Helvetica" w:eastAsia="Helvetica" w:hAnsi="Helvetica" w:cs="Helvetica"/>
+          <w:b w:val="0"/>
+          <w:bCs/>
+          <w:color w:val="3D464D"/>
+        </w:rPr>
+      </w:pPr>
+      <w:r>
+        <w:rPr>
+          <w:rStyle w:val="a4"/>
+          <w:rFonts w:ascii="Helvetica" w:eastAsia="Helvetica" w:hAnsi="Helvetica" w:cs="Helvetica"/>
+          <w:b w:val="0"/>
+          <w:bCs/>
+          <w:color w:val="3D464D"/>
+        </w:rPr>
+        <w:t>git config -list #检查已有的配置信息</w:t>
+      </w:r>
+    </w:p>
+    <w:p>
+      <w:pPr>
+        <w:ind w:firstLine="420"/>
+        <w:rPr>
+          <w:rStyle w:val="a4"/>
+          <w:rFonts w:ascii="Helvetica" w:eastAsia="Helvetica" w:hAnsi="Helvetica" w:cs="Helvetica"/>
+          <w:b w:val="0"/>
+          <w:bCs/>
+          <w:color w:val="3D464D"/>
         </w:rPr>
       </w:pPr>
     </w:p>
@@ -349,7 +878,6 @@
           <w:rStyle w:val="a4"/>
           <w:rFonts w:ascii="Helvetica" w:eastAsia="Helvetica" w:hAnsi="Helvetica" w:cs="Helvetica"/>
           <w:color w:val="FF0000"/>
-          <w:sz w:val="24"/>
         </w:rPr>
       </w:pPr>
       <w:r>
@@ -359,20 +887,62 @@
           <w:b w:val="0"/>
           <w:bCs/>
           <w:color w:val="3D464D"/>
-          <w:sz w:val="24"/>
-        </w:rPr>
-        <w:t>git clone &lt;url&gt; #克隆远程版本库</w:t>
-      </w:r>
-      <w:r>
-        <w:rPr>
-          <w:rStyle w:val="a4"/>
-          <w:rFonts w:ascii="Helvetica" w:eastAsia="宋体" w:hAnsi="Helvetica" w:cs="Helvetica" w:hint="eastAsia"/>
+        </w:rPr>
+        <w:t>git clone &lt;</w:t>
+      </w:r>
+      <w:proofErr w:type="spellStart"/>
+      <w:r>
+        <w:rPr>
+          <w:rStyle w:val="a4"/>
+          <w:rFonts w:ascii="Helvetica" w:eastAsia="Helvetica" w:hAnsi="Helvetica" w:cs="Helvetica"/>
           <w:b w:val="0"/>
           <w:bCs/>
           <w:color w:val="3D464D"/>
-          <w:sz w:val="24"/>
-        </w:rPr>
-        <w:t xml:space="preserve"> git clone git@192.168.9.19:myproject.git  </w:t>
+        </w:rPr>
+        <w:t>url</w:t>
+      </w:r>
+      <w:proofErr w:type="spellEnd"/>
+      <w:r>
+        <w:rPr>
+          <w:rStyle w:val="a4"/>
+          <w:rFonts w:ascii="Helvetica" w:eastAsia="Helvetica" w:hAnsi="Helvetica" w:cs="Helvetica"/>
+          <w:b w:val="0"/>
+          <w:bCs/>
+          <w:color w:val="3D464D"/>
+        </w:rPr>
+        <w:t>&gt; #克隆远程版本库</w:t>
+      </w:r>
+      <w:r>
+        <w:rPr>
+          <w:rStyle w:val="a4"/>
+          <w:rFonts w:ascii="Helvetica" w:eastAsia="宋体" w:hAnsi="Helvetica" w:cs="Helvetica" w:hint="eastAsia"/>
+          <w:b w:val="0"/>
+          <w:bCs/>
+          <w:color w:val="3D464D"/>
+        </w:rPr>
+        <w:t xml:space="preserve"> git clone </w:t>
+      </w:r>
+      <w:proofErr w:type="gramStart"/>
+      <w:r>
+        <w:rPr>
+          <w:rStyle w:val="a4"/>
+          <w:rFonts w:ascii="Helvetica" w:eastAsia="宋体" w:hAnsi="Helvetica" w:cs="Helvetica" w:hint="eastAsia"/>
+          <w:b w:val="0"/>
+          <w:bCs/>
+          <w:color w:val="3D464D"/>
+        </w:rPr>
+        <w:t>git@192.168.9.19:myproject.git</w:t>
+      </w:r>
+      <w:proofErr w:type="gramEnd"/>
+      <w:r>
+        <w:rPr>
+          <w:rStyle w:val="a4"/>
+          <w:rFonts w:ascii="Helvetica" w:eastAsia="宋体" w:hAnsi="Helvetica" w:cs="Helvetica" w:hint="eastAsia"/>
+          <w:b w:val="0"/>
+          <w:bCs/>
+          <w:color w:val="3D464D"/>
+        </w:rPr>
+        <w:t xml:space="preserve">  </w:t>
       </w:r>
     </w:p>
     <w:p>
@@ -381,36 +951,103 @@
           <w:rStyle w:val="a4"/>
           <w:rFonts w:ascii="Helvetica" w:eastAsia="Helvetica" w:hAnsi="Helvetica" w:cs="Helvetica"/>
           <w:color w:val="FF0000"/>
-          <w:sz w:val="24"/>
-        </w:rPr>
-      </w:pPr>
-    </w:p>
-    <w:p>
-      <w:pPr>
-        <w:rPr>
-          <w:rStyle w:val="a4"/>
-          <w:rFonts w:ascii="Helvetica" w:eastAsia="宋体" w:hAnsi="Helvetica" w:cs="Helvetica"/>
+        </w:rPr>
+      </w:pPr>
+    </w:p>
+    <w:p>
+      <w:pPr>
+        <w:pStyle w:val="1"/>
+        <w:rPr>
+          <w:rStyle w:val="a4"/>
+          <w:rFonts w:ascii="Helvetica" w:hAnsi="Helvetica" w:cs="Helvetica"/>
           <w:color w:val="FF0000"/>
-          <w:sz w:val="24"/>
-        </w:rPr>
-      </w:pPr>
-      <w:r>
-        <w:rPr>
-          <w:rStyle w:val="a4"/>
+        </w:rPr>
+      </w:pPr>
+      <w:r>
+        <w:rPr>
+          <w:rStyle w:val="a4"/>
+          <w:rFonts w:hint="eastAsia"/>
+          <w:color w:val="FF0000"/>
+        </w:rPr>
+        <w:t>修改和提交</w:t>
+      </w:r>
+      <w:r>
+        <w:rPr>
+          <w:rStyle w:val="a4"/>
+          <w:rFonts w:ascii="Helvetica" w:hAnsi="Helvetica" w:cs="Helvetica" w:hint="eastAsia"/>
+          <w:color w:val="FF0000"/>
+        </w:rPr>
+        <w:t>（常用）</w:t>
+      </w:r>
+    </w:p>
+    <w:p>
+      <w:pPr>
+        <w:ind w:firstLine="420"/>
+        <w:rPr>
           <w:rFonts w:ascii="Helvetica" w:eastAsia="Helvetica" w:hAnsi="Helvetica" w:cs="Helvetica"/>
-          <w:color w:val="FF0000"/>
-          <w:sz w:val="24"/>
-        </w:rPr>
-        <w:t>3、修改和提交</w:t>
-      </w:r>
-      <w:r>
-        <w:rPr>
-          <w:rStyle w:val="a4"/>
-          <w:rFonts w:ascii="Helvetica" w:eastAsia="宋体" w:hAnsi="Helvetica" w:cs="Helvetica" w:hint="eastAsia"/>
-          <w:color w:val="FF0000"/>
-          <w:sz w:val="24"/>
-        </w:rPr>
-        <w:t>（常用）</w:t>
+          <w:color w:val="000000" w:themeColor="text1"/>
+          <w:szCs w:val="21"/>
+          <w:shd w:val="clear" w:color="auto" w:fill="FFFFFF"/>
+        </w:rPr>
+      </w:pPr>
+      <w:r>
+        <w:rPr>
+          <w:rStyle w:val="a4"/>
+          <w:rFonts w:ascii="Helvetica" w:eastAsia="宋体" w:hAnsi="Helvetica" w:cs="Helvetica" w:hint="eastAsia"/>
+          <w:b w:val="0"/>
+          <w:bCs/>
+          <w:color w:val="3D464D"/>
+        </w:rPr>
+        <w:t>工作区（</w:t>
+      </w:r>
+      <w:r>
+        <w:rPr>
+          <w:rStyle w:val="a4"/>
+          <w:rFonts w:ascii="Helvetica" w:eastAsia="宋体" w:hAnsi="Helvetica" w:cs="Helvetica" w:hint="eastAsia"/>
+          <w:b w:val="0"/>
+          <w:bCs/>
+          <w:color w:val="3D464D"/>
+        </w:rPr>
+        <w:t>Working Directory</w:t>
+      </w:r>
+      <w:r>
+        <w:rPr>
+          <w:rStyle w:val="a4"/>
+          <w:rFonts w:ascii="Helvetica" w:eastAsia="宋体" w:hAnsi="Helvetica" w:cs="Helvetica" w:hint="eastAsia"/>
+          <w:b w:val="0"/>
+          <w:bCs/>
+          <w:color w:val="3D464D"/>
+        </w:rPr>
+        <w:t>）</w:t>
+      </w:r>
+      <w:r>
+        <w:rPr>
+          <w:rFonts w:ascii="Helvetica" w:eastAsia="Helvetica" w:hAnsi="Helvetica" w:cs="Helvetica"/>
+          <w:color w:val="000000" w:themeColor="text1"/>
+          <w:szCs w:val="21"/>
+          <w:shd w:val="clear" w:color="auto" w:fill="FFFFFF"/>
+        </w:rPr>
+        <w:t>就是你在电脑里能看到的目录，比如我的</w:t>
+      </w:r>
+      <w:proofErr w:type="spellStart"/>
+      <w:r>
+        <w:rPr>
+          <w:rFonts w:ascii="Helvetica" w:eastAsia="宋体" w:hAnsi="Helvetica" w:cs="Helvetica" w:hint="eastAsia"/>
+          <w:color w:val="000000" w:themeColor="text1"/>
+          <w:szCs w:val="21"/>
+          <w:shd w:val="clear" w:color="auto" w:fill="FFFFFF"/>
+        </w:rPr>
+        <w:t>rtklib</w:t>
+      </w:r>
+      <w:proofErr w:type="spellEnd"/>
+      <w:r>
+        <w:rPr>
+          <w:rFonts w:ascii="Helvetica" w:eastAsia="Helvetica" w:hAnsi="Helvetica" w:cs="Helvetica"/>
+          <w:color w:val="000000" w:themeColor="text1"/>
+          <w:szCs w:val="21"/>
+          <w:shd w:val="clear" w:color="auto" w:fill="FFFFFF"/>
+        </w:rPr>
+        <w:t>文件夹就是一个工作区：</w:t>
       </w:r>
     </w:p>
     <w:p>
@@ -430,9 +1067,8 @@
           <w:b w:val="0"/>
           <w:bCs/>
           <w:color w:val="3D464D"/>
-          <w:sz w:val="24"/>
-        </w:rPr>
-        <w:t>工作区（</w:t>
+        </w:rPr>
+        <w:t>暂存区（</w:t>
       </w:r>
       <w:r>
         <w:rPr>
@@ -441,9 +1077,8 @@
           <w:b w:val="0"/>
           <w:bCs/>
           <w:color w:val="3D464D"/>
-          <w:sz w:val="24"/>
-        </w:rPr>
-        <w:t>Working Directory</w:t>
+        </w:rPr>
+        <w:t>stage</w:t>
       </w:r>
       <w:r>
         <w:rPr>
@@ -452,91 +1087,19 @@
           <w:b w:val="0"/>
           <w:bCs/>
           <w:color w:val="3D464D"/>
-          <w:sz w:val="24"/>
         </w:rPr>
         <w:t>）</w:t>
       </w:r>
-      <w:r>
+    </w:p>
+    <w:p>
+      <w:pPr>
+        <w:ind w:firstLine="420"/>
         <w:rPr>
           <w:rFonts w:ascii="Helvetica" w:eastAsia="Helvetica" w:hAnsi="Helvetica" w:cs="Helvetica"/>
           <w:color w:val="000000" w:themeColor="text1"/>
           <w:szCs w:val="21"/>
           <w:shd w:val="clear" w:color="auto" w:fill="FFFFFF"/>
         </w:rPr>
-        <w:t>就是你在电脑里能看到的目录，比如我的</w:t>
-      </w:r>
-      <w:r>
-        <w:rPr>
-          <w:rFonts w:ascii="Helvetica" w:eastAsia="宋体" w:hAnsi="Helvetica" w:cs="Helvetica" w:hint="eastAsia"/>
-          <w:color w:val="000000" w:themeColor="text1"/>
-          <w:szCs w:val="21"/>
-          <w:shd w:val="clear" w:color="auto" w:fill="FFFFFF"/>
-        </w:rPr>
-        <w:t>rtklib</w:t>
-      </w:r>
-      <w:r>
-        <w:rPr>
-          <w:rFonts w:ascii="Helvetica" w:eastAsia="Helvetica" w:hAnsi="Helvetica" w:cs="Helvetica"/>
-          <w:color w:val="000000" w:themeColor="text1"/>
-          <w:szCs w:val="21"/>
-          <w:shd w:val="clear" w:color="auto" w:fill="FFFFFF"/>
-        </w:rPr>
-        <w:t>文件夹就是一个工作区：</w:t>
-      </w:r>
-    </w:p>
-    <w:p>
-      <w:pPr>
-        <w:ind w:firstLine="420"/>
-        <w:rPr>
-          <w:rFonts w:ascii="Helvetica" w:eastAsia="Helvetica" w:hAnsi="Helvetica" w:cs="Helvetica"/>
-          <w:color w:val="000000" w:themeColor="text1"/>
-          <w:szCs w:val="21"/>
-          <w:shd w:val="clear" w:color="auto" w:fill="FFFFFF"/>
-        </w:rPr>
-      </w:pPr>
-      <w:r>
-        <w:rPr>
-          <w:rStyle w:val="a4"/>
-          <w:rFonts w:ascii="Helvetica" w:eastAsia="宋体" w:hAnsi="Helvetica" w:cs="Helvetica" w:hint="eastAsia"/>
-          <w:b w:val="0"/>
-          <w:bCs/>
-          <w:color w:val="3D464D"/>
-          <w:sz w:val="24"/>
-        </w:rPr>
-        <w:t>暂存区（</w:t>
-      </w:r>
-      <w:r>
-        <w:rPr>
-          <w:rStyle w:val="a4"/>
-          <w:rFonts w:ascii="Helvetica" w:eastAsia="宋体" w:hAnsi="Helvetica" w:cs="Helvetica" w:hint="eastAsia"/>
-          <w:b w:val="0"/>
-          <w:bCs/>
-          <w:color w:val="3D464D"/>
-          <w:sz w:val="24"/>
-        </w:rPr>
-        <w:t>stage</w:t>
-      </w:r>
-      <w:r>
-        <w:rPr>
-          <w:rStyle w:val="a4"/>
-          <w:rFonts w:ascii="Helvetica" w:eastAsia="宋体" w:hAnsi="Helvetica" w:cs="Helvetica" w:hint="eastAsia"/>
-          <w:b w:val="0"/>
-          <w:bCs/>
-          <w:color w:val="3D464D"/>
-          <w:sz w:val="24"/>
-        </w:rPr>
-        <w:t>）</w:t>
-      </w:r>
-    </w:p>
-    <w:p>
-      <w:pPr>
-        <w:ind w:firstLine="420"/>
-        <w:rPr>
-          <w:rFonts w:ascii="Helvetica" w:eastAsia="Helvetica" w:hAnsi="Helvetica" w:cs="Helvetica"/>
-          <w:color w:val="000000" w:themeColor="text1"/>
-          <w:szCs w:val="21"/>
-          <w:shd w:val="clear" w:color="auto" w:fill="FFFFFF"/>
-        </w:rPr>
       </w:pPr>
       <w:r>
         <w:rPr>
@@ -545,7 +1108,17 @@
           <w:szCs w:val="21"/>
           <w:shd w:val="clear" w:color="auto" w:fill="FFFFFF"/>
         </w:rPr>
-        <w:t>Git的版本库里存了很多东西，其中最重要的就是称为stage（或者叫index）的暂存区，还有Git为我们自动创建的第一个分支master，以及指向master的一个指针叫HEAD</w:t>
+        <w:t>Git的版本库里存了很多东西，其中最重要的就是称为stage（或者叫index）</w:t>
+      </w:r>
+      <w:r>
+        <w:rPr>
+          <w:rFonts w:ascii="Helvetica" w:eastAsia="Helvetica" w:hAnsi="Helvetica" w:cs="Helvetica" w:hint="eastAsia"/>
+          <w:color w:val="000000" w:themeColor="text1"/>
+          <w:szCs w:val="21"/>
+          <w:shd w:val="clear" w:color="auto" w:fill="FFFFFF"/>
+        </w:rPr>
+        <w:lastRenderedPageBreak/>
+        <w:t>的暂存区，还有Git为我们自动创建的第一个分支master，以及指向master的一个指针叫HEAD</w:t>
       </w:r>
     </w:p>
     <w:p>
@@ -557,7 +1130,6 @@
           <w:b w:val="0"/>
           <w:bCs/>
           <w:color w:val="3D464D"/>
-          <w:sz w:val="24"/>
         </w:rPr>
       </w:pPr>
     </w:p>
@@ -569,7 +1141,6 @@
         <w:rPr>
           <w:noProof/>
         </w:rPr>
-        <w:lastRenderedPageBreak/>
         <w:drawing>
           <wp:inline distT="0" distB="0" distL="114300" distR="114300" wp14:anchorId="5E60B818" wp14:editId="5E60B819">
             <wp:extent cx="3874135" cy="2044700"/>
@@ -588,7 +1159,7 @@
                     </pic:cNvPicPr>
                   </pic:nvPicPr>
                   <pic:blipFill>
-                    <a:blip r:embed="rId12"/>
+                    <a:blip r:embed="rId8"/>
                     <a:stretch>
                       <a:fillRect/>
                     </a:stretch>
@@ -861,7 +1432,7 @@
                     </pic:cNvPicPr>
                   </pic:nvPicPr>
                   <pic:blipFill>
-                    <a:blip r:embed="rId13"/>
+                    <a:blip r:embed="rId9"/>
                     <a:stretch>
                       <a:fillRect/>
                     </a:stretch>
@@ -894,13 +1465,7 @@
         <w:rPr>
           <w:rFonts w:hint="eastAsia"/>
         </w:rPr>
-        <w:t>图</w:t>
-      </w:r>
-      <w:r>
-        <w:rPr>
-          <w:rFonts w:hint="eastAsia"/>
-        </w:rPr>
-        <w:t>1</w:t>
+        <w:t>图1</w:t>
       </w:r>
     </w:p>
     <w:p>
@@ -910,8 +1475,13 @@
         </w:rPr>
       </w:pPr>
       <w:r>
-        <w:t xml:space="preserve">        modified:   RTKLib.pro.user</w:t>
-      </w:r>
+        <w:t xml:space="preserve">        modified:   </w:t>
+      </w:r>
+      <w:proofErr w:type="spellStart"/>
+      <w:r>
+        <w:t>RTKLib.pro.user</w:t>
+      </w:r>
+      <w:proofErr w:type="spellEnd"/>
       <w:r>
         <w:rPr>
           <w:rFonts w:hint="eastAsia"/>
@@ -955,8 +1525,13 @@
     </w:p>
     <w:p>
       <w:r>
-        <w:t xml:space="preserve">        modified:   app/makefile</w:t>
-      </w:r>
+        <w:t xml:space="preserve">        modified:   app/</w:t>
+      </w:r>
+      <w:proofErr w:type="spellStart"/>
+      <w:r>
+        <w:t>makefile</w:t>
+      </w:r>
+      <w:proofErr w:type="spellEnd"/>
       <w:r>
         <w:rPr>
           <w:rFonts w:hint="eastAsia"/>
@@ -999,14 +1574,28 @@
     </w:p>
     <w:p>
       <w:r>
-        <w:t xml:space="preserve">        modified:   app/rtknavi_qt/naviopt.ui</w:t>
-      </w:r>
+        <w:t xml:space="preserve">        modified:   app/</w:t>
+      </w:r>
+      <w:proofErr w:type="spellStart"/>
+      <w:r>
+        <w:t>rtknavi_qt</w:t>
+      </w:r>
+      <w:proofErr w:type="spellEnd"/>
+      <w:r>
+        <w:t>/</w:t>
+      </w:r>
+      <w:proofErr w:type="spellStart"/>
+      <w:r>
+        <w:t>naviopt.ui</w:t>
+      </w:r>
+      <w:proofErr w:type="spellEnd"/>
       <w:r>
         <w:rPr>
           <w:rFonts w:hint="eastAsia"/>
         </w:rPr>
         <w:t xml:space="preserve"> </w:t>
       </w:r>
+      <w:proofErr w:type="gramStart"/>
       <w:r>
         <w:rPr>
           <w:rFonts w:ascii="Arial" w:hAnsi="Arial" w:cs="Arial"/>
@@ -1027,11 +1616,25 @@
         </w:rPr>
         <w:t>我修改的文件</w:t>
       </w:r>
-    </w:p>
-    <w:p>
-      <w:r>
-        <w:t xml:space="preserve">        modified:   src/pntpos.c</w:t>
-      </w:r>
+      <w:proofErr w:type="gramEnd"/>
+    </w:p>
+    <w:p>
+      <w:r>
+        <w:t xml:space="preserve">        modified:   </w:t>
+      </w:r>
+      <w:proofErr w:type="spellStart"/>
+      <w:r>
+        <w:t>src</w:t>
+      </w:r>
+      <w:proofErr w:type="spellEnd"/>
+      <w:r>
+        <w:t>/</w:t>
+      </w:r>
+      <w:proofErr w:type="spellStart"/>
+      <w:r>
+        <w:t>pntpos.c</w:t>
+      </w:r>
+      <w:proofErr w:type="spellEnd"/>
       <w:r>
         <w:rPr>
           <w:rFonts w:hint="eastAsia"/>
@@ -1074,8 +1677,21 @@
     </w:p>
     <w:p>
       <w:r>
-        <w:t xml:space="preserve">        modified:   src/ppp.c</w:t>
-      </w:r>
+        <w:t xml:space="preserve">        modified:   </w:t>
+      </w:r>
+      <w:proofErr w:type="spellStart"/>
+      <w:r>
+        <w:t>src</w:t>
+      </w:r>
+      <w:proofErr w:type="spellEnd"/>
+      <w:r>
+        <w:t>/</w:t>
+      </w:r>
+      <w:proofErr w:type="spellStart"/>
+      <w:r>
+        <w:t>ppp.c</w:t>
+      </w:r>
+      <w:proofErr w:type="spellEnd"/>
       <w:r>
         <w:rPr>
           <w:rFonts w:hint="eastAsia"/>
@@ -1124,7 +1740,16 @@
     </w:p>
     <w:p>
       <w:r>
-        <w:t xml:space="preserve">        modified:   src/rtcm3.c</w:t>
+        <w:lastRenderedPageBreak/>
+        <w:t xml:space="preserve">        modified:   </w:t>
+      </w:r>
+      <w:proofErr w:type="spellStart"/>
+      <w:r>
+        <w:t>src</w:t>
+      </w:r>
+      <w:proofErr w:type="spellEnd"/>
+      <w:r>
+        <w:t>/rtcm3.c</w:t>
       </w:r>
       <w:r>
         <w:rPr>
@@ -1173,8 +1798,21 @@
         </w:rPr>
       </w:pPr>
       <w:r>
-        <w:t xml:space="preserve">        modified:   src/rtklib.h</w:t>
-      </w:r>
+        <w:t xml:space="preserve">        modified:   </w:t>
+      </w:r>
+      <w:proofErr w:type="spellStart"/>
+      <w:r>
+        <w:t>src</w:t>
+      </w:r>
+      <w:proofErr w:type="spellEnd"/>
+      <w:r>
+        <w:t>/</w:t>
+      </w:r>
+      <w:proofErr w:type="spellStart"/>
+      <w:r>
+        <w:t>rtklib.h</w:t>
+      </w:r>
+      <w:proofErr w:type="spellEnd"/>
       <w:r>
         <w:rPr>
           <w:rFonts w:hint="eastAsia"/>
@@ -1330,16 +1968,27 @@
           <w:shd w:val="clear" w:color="auto" w:fill="FFFFFF"/>
         </w:rPr>
       </w:pPr>
-      <w:r>
-        <w:rPr>
-          <w:rFonts w:ascii="Helvetica" w:eastAsia="宋体" w:hAnsi="Helvetica" w:cs="Helvetica" w:hint="eastAsia"/>
-          <w:b/>
-          <w:bCs/>
-          <w:szCs w:val="21"/>
-          <w:shd w:val="clear" w:color="auto" w:fill="FFFFFF"/>
-        </w:rPr>
-        <w:lastRenderedPageBreak/>
-        <w:t xml:space="preserve">git add </w:t>
+      <w:proofErr w:type="gramStart"/>
+      <w:r>
+        <w:rPr>
+          <w:rFonts w:ascii="Helvetica" w:eastAsia="宋体" w:hAnsi="Helvetica" w:cs="Helvetica" w:hint="eastAsia"/>
+          <w:b/>
+          <w:bCs/>
+          <w:szCs w:val="21"/>
+          <w:shd w:val="clear" w:color="auto" w:fill="FFFFFF"/>
+        </w:rPr>
+        <w:t>git</w:t>
+      </w:r>
+      <w:proofErr w:type="gramEnd"/>
+      <w:r>
+        <w:rPr>
+          <w:rFonts w:ascii="Helvetica" w:eastAsia="宋体" w:hAnsi="Helvetica" w:cs="Helvetica" w:hint="eastAsia"/>
+          <w:b/>
+          <w:bCs/>
+          <w:szCs w:val="21"/>
+          <w:shd w:val="clear" w:color="auto" w:fill="FFFFFF"/>
+        </w:rPr>
+        <w:t xml:space="preserve"> add </w:t>
       </w:r>
       <w:r>
         <w:rPr>
@@ -1387,15 +2036,27 @@
           <w:shd w:val="clear" w:color="auto" w:fill="FFFFFF"/>
         </w:rPr>
       </w:pPr>
-      <w:r>
-        <w:rPr>
-          <w:rFonts w:ascii="Helvetica" w:eastAsia="宋体" w:hAnsi="Helvetica" w:cs="Helvetica" w:hint="eastAsia"/>
-          <w:b/>
-          <w:bCs/>
-          <w:szCs w:val="21"/>
-          <w:shd w:val="clear" w:color="auto" w:fill="FFFFFF"/>
-        </w:rPr>
-        <w:t xml:space="preserve">git add --all </w:t>
+      <w:proofErr w:type="gramStart"/>
+      <w:r>
+        <w:rPr>
+          <w:rFonts w:ascii="Helvetica" w:eastAsia="宋体" w:hAnsi="Helvetica" w:cs="Helvetica" w:hint="eastAsia"/>
+          <w:b/>
+          <w:bCs/>
+          <w:szCs w:val="21"/>
+          <w:shd w:val="clear" w:color="auto" w:fill="FFFFFF"/>
+        </w:rPr>
+        <w:t>git</w:t>
+      </w:r>
+      <w:proofErr w:type="gramEnd"/>
+      <w:r>
+        <w:rPr>
+          <w:rFonts w:ascii="Helvetica" w:eastAsia="宋体" w:hAnsi="Helvetica" w:cs="Helvetica" w:hint="eastAsia"/>
+          <w:b/>
+          <w:bCs/>
+          <w:szCs w:val="21"/>
+          <w:shd w:val="clear" w:color="auto" w:fill="FFFFFF"/>
+        </w:rPr>
+        <w:t xml:space="preserve"> add --all </w:t>
       </w:r>
       <w:r>
         <w:rPr>
@@ -1441,15 +2102,225 @@
           <w:shd w:val="clear" w:color="auto" w:fill="FFFFFF"/>
         </w:rPr>
       </w:pPr>
-      <w:r>
-        <w:rPr>
-          <w:rFonts w:ascii="Helvetica" w:eastAsia="宋体" w:hAnsi="Helvetica" w:cs="Helvetica" w:hint="eastAsia"/>
-          <w:b/>
-          <w:bCs/>
-          <w:szCs w:val="21"/>
-          <w:shd w:val="clear" w:color="auto" w:fill="FFFFFF"/>
-        </w:rPr>
-        <w:t xml:space="preserve">git add app/rtknavi_qt/naviopt.ui src/pntpos.c src/ppp.c src/rtcm3.c src/rtklib.h </w:t>
+      <w:proofErr w:type="gramStart"/>
+      <w:r>
+        <w:rPr>
+          <w:rFonts w:ascii="Helvetica" w:eastAsia="宋体" w:hAnsi="Helvetica" w:cs="Helvetica" w:hint="eastAsia"/>
+          <w:b/>
+          <w:bCs/>
+          <w:szCs w:val="21"/>
+          <w:shd w:val="clear" w:color="auto" w:fill="FFFFFF"/>
+        </w:rPr>
+        <w:t>git</w:t>
+      </w:r>
+      <w:proofErr w:type="gramEnd"/>
+      <w:r>
+        <w:rPr>
+          <w:rFonts w:ascii="Helvetica" w:eastAsia="宋体" w:hAnsi="Helvetica" w:cs="Helvetica" w:hint="eastAsia"/>
+          <w:b/>
+          <w:bCs/>
+          <w:szCs w:val="21"/>
+          <w:shd w:val="clear" w:color="auto" w:fill="FFFFFF"/>
+        </w:rPr>
+        <w:t xml:space="preserve"> add app/</w:t>
+      </w:r>
+      <w:proofErr w:type="spellStart"/>
+      <w:r>
+        <w:rPr>
+          <w:rFonts w:ascii="Helvetica" w:eastAsia="宋体" w:hAnsi="Helvetica" w:cs="Helvetica" w:hint="eastAsia"/>
+          <w:b/>
+          <w:bCs/>
+          <w:szCs w:val="21"/>
+          <w:shd w:val="clear" w:color="auto" w:fill="FFFFFF"/>
+        </w:rPr>
+        <w:t>rtknavi_qt</w:t>
+      </w:r>
+      <w:proofErr w:type="spellEnd"/>
+      <w:r>
+        <w:rPr>
+          <w:rFonts w:ascii="Helvetica" w:eastAsia="宋体" w:hAnsi="Helvetica" w:cs="Helvetica" w:hint="eastAsia"/>
+          <w:b/>
+          <w:bCs/>
+          <w:szCs w:val="21"/>
+          <w:shd w:val="clear" w:color="auto" w:fill="FFFFFF"/>
+        </w:rPr>
+        <w:t>/</w:t>
+      </w:r>
+      <w:proofErr w:type="spellStart"/>
+      <w:r>
+        <w:rPr>
+          <w:rFonts w:ascii="Helvetica" w:eastAsia="宋体" w:hAnsi="Helvetica" w:cs="Helvetica" w:hint="eastAsia"/>
+          <w:b/>
+          <w:bCs/>
+          <w:szCs w:val="21"/>
+          <w:shd w:val="clear" w:color="auto" w:fill="FFFFFF"/>
+        </w:rPr>
+        <w:t>naviopt.ui</w:t>
+      </w:r>
+      <w:proofErr w:type="spellEnd"/>
+      <w:r>
+        <w:rPr>
+          <w:rFonts w:ascii="Helvetica" w:eastAsia="宋体" w:hAnsi="Helvetica" w:cs="Helvetica" w:hint="eastAsia"/>
+          <w:b/>
+          <w:bCs/>
+          <w:szCs w:val="21"/>
+          <w:shd w:val="clear" w:color="auto" w:fill="FFFFFF"/>
+        </w:rPr>
+        <w:t xml:space="preserve"> </w:t>
+      </w:r>
+      <w:proofErr w:type="spellStart"/>
+      <w:r>
+        <w:rPr>
+          <w:rFonts w:ascii="Helvetica" w:eastAsia="宋体" w:hAnsi="Helvetica" w:cs="Helvetica" w:hint="eastAsia"/>
+          <w:b/>
+          <w:bCs/>
+          <w:szCs w:val="21"/>
+          <w:shd w:val="clear" w:color="auto" w:fill="FFFFFF"/>
+        </w:rPr>
+        <w:t>src</w:t>
+      </w:r>
+      <w:proofErr w:type="spellEnd"/>
+      <w:r>
+        <w:rPr>
+          <w:rFonts w:ascii="Helvetica" w:eastAsia="宋体" w:hAnsi="Helvetica" w:cs="Helvetica" w:hint="eastAsia"/>
+          <w:b/>
+          <w:bCs/>
+          <w:szCs w:val="21"/>
+          <w:shd w:val="clear" w:color="auto" w:fill="FFFFFF"/>
+        </w:rPr>
+        <w:t>/</w:t>
+      </w:r>
+      <w:proofErr w:type="spellStart"/>
+      <w:r>
+        <w:rPr>
+          <w:rFonts w:ascii="Helvetica" w:eastAsia="宋体" w:hAnsi="Helvetica" w:cs="Helvetica" w:hint="eastAsia"/>
+          <w:b/>
+          <w:bCs/>
+          <w:szCs w:val="21"/>
+          <w:shd w:val="clear" w:color="auto" w:fill="FFFFFF"/>
+        </w:rPr>
+        <w:t>pntpos.c</w:t>
+      </w:r>
+      <w:proofErr w:type="spellEnd"/>
+      <w:r>
+        <w:rPr>
+          <w:rFonts w:ascii="Helvetica" w:eastAsia="宋体" w:hAnsi="Helvetica" w:cs="Helvetica" w:hint="eastAsia"/>
+          <w:b/>
+          <w:bCs/>
+          <w:szCs w:val="21"/>
+          <w:shd w:val="clear" w:color="auto" w:fill="FFFFFF"/>
+        </w:rPr>
+        <w:t xml:space="preserve"> </w:t>
+      </w:r>
+      <w:proofErr w:type="spellStart"/>
+      <w:r>
+        <w:rPr>
+          <w:rFonts w:ascii="Helvetica" w:eastAsia="宋体" w:hAnsi="Helvetica" w:cs="Helvetica" w:hint="eastAsia"/>
+          <w:b/>
+          <w:bCs/>
+          <w:szCs w:val="21"/>
+          <w:shd w:val="clear" w:color="auto" w:fill="FFFFFF"/>
+        </w:rPr>
+        <w:t>src</w:t>
+      </w:r>
+      <w:proofErr w:type="spellEnd"/>
+      <w:r>
+        <w:rPr>
+          <w:rFonts w:ascii="Helvetica" w:eastAsia="宋体" w:hAnsi="Helvetica" w:cs="Helvetica" w:hint="eastAsia"/>
+          <w:b/>
+          <w:bCs/>
+          <w:szCs w:val="21"/>
+          <w:shd w:val="clear" w:color="auto" w:fill="FFFFFF"/>
+        </w:rPr>
+        <w:t>/</w:t>
+      </w:r>
+      <w:proofErr w:type="spellStart"/>
+      <w:r>
+        <w:rPr>
+          <w:rFonts w:ascii="Helvetica" w:eastAsia="宋体" w:hAnsi="Helvetica" w:cs="Helvetica" w:hint="eastAsia"/>
+          <w:b/>
+          <w:bCs/>
+          <w:szCs w:val="21"/>
+          <w:shd w:val="clear" w:color="auto" w:fill="FFFFFF"/>
+        </w:rPr>
+        <w:t>ppp.c</w:t>
+      </w:r>
+      <w:proofErr w:type="spellEnd"/>
+      <w:r>
+        <w:rPr>
+          <w:rFonts w:ascii="Helvetica" w:eastAsia="宋体" w:hAnsi="Helvetica" w:cs="Helvetica" w:hint="eastAsia"/>
+          <w:b/>
+          <w:bCs/>
+          <w:szCs w:val="21"/>
+          <w:shd w:val="clear" w:color="auto" w:fill="FFFFFF"/>
+        </w:rPr>
+        <w:t xml:space="preserve"> </w:t>
+      </w:r>
+      <w:proofErr w:type="spellStart"/>
+      <w:r>
+        <w:rPr>
+          <w:rFonts w:ascii="Helvetica" w:eastAsia="宋体" w:hAnsi="Helvetica" w:cs="Helvetica" w:hint="eastAsia"/>
+          <w:b/>
+          <w:bCs/>
+          <w:szCs w:val="21"/>
+          <w:shd w:val="clear" w:color="auto" w:fill="FFFFFF"/>
+        </w:rPr>
+        <w:t>src</w:t>
+      </w:r>
+      <w:proofErr w:type="spellEnd"/>
+      <w:r>
+        <w:rPr>
+          <w:rFonts w:ascii="Helvetica" w:eastAsia="宋体" w:hAnsi="Helvetica" w:cs="Helvetica" w:hint="eastAsia"/>
+          <w:b/>
+          <w:bCs/>
+          <w:szCs w:val="21"/>
+          <w:shd w:val="clear" w:color="auto" w:fill="FFFFFF"/>
+        </w:rPr>
+        <w:t xml:space="preserve">/rtcm3.c </w:t>
+      </w:r>
+      <w:proofErr w:type="spellStart"/>
+      <w:r>
+        <w:rPr>
+          <w:rFonts w:ascii="Helvetica" w:eastAsia="宋体" w:hAnsi="Helvetica" w:cs="Helvetica" w:hint="eastAsia"/>
+          <w:b/>
+          <w:bCs/>
+          <w:szCs w:val="21"/>
+          <w:shd w:val="clear" w:color="auto" w:fill="FFFFFF"/>
+        </w:rPr>
+        <w:t>src</w:t>
+      </w:r>
+      <w:proofErr w:type="spellEnd"/>
+      <w:r>
+        <w:rPr>
+          <w:rFonts w:ascii="Helvetica" w:eastAsia="宋体" w:hAnsi="Helvetica" w:cs="Helvetica" w:hint="eastAsia"/>
+          <w:b/>
+          <w:bCs/>
+          <w:szCs w:val="21"/>
+          <w:shd w:val="clear" w:color="auto" w:fill="FFFFFF"/>
+        </w:rPr>
+        <w:t>/</w:t>
+      </w:r>
+      <w:proofErr w:type="spellStart"/>
+      <w:r>
+        <w:rPr>
+          <w:rFonts w:ascii="Helvetica" w:eastAsia="宋体" w:hAnsi="Helvetica" w:cs="Helvetica" w:hint="eastAsia"/>
+          <w:b/>
+          <w:bCs/>
+          <w:szCs w:val="21"/>
+          <w:shd w:val="clear" w:color="auto" w:fill="FFFFFF"/>
+        </w:rPr>
+        <w:t>rtklib.h</w:t>
+      </w:r>
+      <w:proofErr w:type="spellEnd"/>
+      <w:r>
+        <w:rPr>
+          <w:rFonts w:ascii="Helvetica" w:eastAsia="宋体" w:hAnsi="Helvetica" w:cs="Helvetica" w:hint="eastAsia"/>
+          <w:b/>
+          <w:bCs/>
+          <w:szCs w:val="21"/>
+          <w:shd w:val="clear" w:color="auto" w:fill="FFFFFF"/>
+        </w:rPr>
+        <w:t xml:space="preserve"> </w:t>
       </w:r>
     </w:p>
     <w:p>
@@ -1780,40 +2651,27 @@
     </w:p>
     <w:p>
       <w:pPr>
-        <w:numPr>
-          <w:ilvl w:val="0"/>
-          <w:numId w:val="3"/>
-        </w:numPr>
-        <w:rPr>
-          <w:rFonts w:ascii="Helvetica" w:eastAsia="宋体" w:hAnsi="Helvetica" w:cs="Helvetica"/>
-          <w:b/>
-          <w:bCs/>
-          <w:color w:val="000000" w:themeColor="text1"/>
-          <w:szCs w:val="21"/>
-          <w:shd w:val="clear" w:color="auto" w:fill="FFFFFF"/>
-        </w:rPr>
-      </w:pPr>
-      <w:r>
-        <w:rPr>
-          <w:rFonts w:ascii="Helvetica" w:eastAsia="宋体" w:hAnsi="Helvetica" w:cs="Helvetica" w:hint="eastAsia"/>
-          <w:b/>
-          <w:bCs/>
-          <w:color w:val="000000" w:themeColor="text1"/>
-          <w:sz w:val="24"/>
-          <w:shd w:val="clear" w:color="auto" w:fill="FFFFFF"/>
-        </w:rPr>
-        <w:t xml:space="preserve">Git pull </w:t>
-      </w:r>
-      <w:r>
-        <w:rPr>
-          <w:rFonts w:ascii="Helvetica" w:eastAsia="宋体" w:hAnsi="Helvetica" w:cs="Helvetica" w:hint="eastAsia"/>
-          <w:b/>
-          <w:bCs/>
-          <w:color w:val="000000" w:themeColor="text1"/>
-          <w:sz w:val="24"/>
-          <w:shd w:val="clear" w:color="auto" w:fill="FFFFFF"/>
-        </w:rPr>
-        <w:t>和冲突解决</w:t>
+        <w:pStyle w:val="1"/>
+        <w:rPr>
+          <w:szCs w:val="21"/>
+          <w:shd w:val="clear" w:color="auto" w:fill="FFFFFF"/>
+        </w:rPr>
+      </w:pPr>
+      <w:proofErr w:type="gramStart"/>
+      <w:r>
+        <w:rPr>
+          <w:rFonts w:hint="eastAsia"/>
+          <w:shd w:val="clear" w:color="auto" w:fill="FFFFFF"/>
+        </w:rPr>
+        <w:t>Git</w:t>
+      </w:r>
+      <w:proofErr w:type="gramEnd"/>
+      <w:r>
+        <w:rPr>
+          <w:rFonts w:hint="eastAsia"/>
+          <w:shd w:val="clear" w:color="auto" w:fill="FFFFFF"/>
+        </w:rPr>
+        <w:t xml:space="preserve"> pull 和冲突解决</w:t>
       </w:r>
     </w:p>
     <w:p>
@@ -2004,7 +2862,7 @@
                     </pic:cNvPicPr>
                   </pic:nvPicPr>
                   <pic:blipFill>
-                    <a:blip r:embed="rId13"/>
+                    <a:blip r:embed="rId9"/>
                     <a:stretch>
                       <a:fillRect/>
                     </a:stretch>
@@ -2083,7 +2941,7 @@
                     </pic:cNvPicPr>
                   </pic:nvPicPr>
                   <pic:blipFill>
-                    <a:blip r:embed="rId14"/>
+                    <a:blip r:embed="rId10"/>
                     <a:stretch>
                       <a:fillRect/>
                     </a:stretch>
@@ -2127,7 +2985,30 @@
           <w:szCs w:val="18"/>
           <w:shd w:val="clear" w:color="auto" w:fill="F2F2F2"/>
         </w:rPr>
-        <w:t>git stash list可以看到保存的信息， stash@{0}就是刚才保存的标记</w:t>
+        <w:lastRenderedPageBreak/>
+        <w:t>git stash list可以看到保存的信息， stash</w:t>
+      </w:r>
+      <w:proofErr w:type="gramStart"/>
+      <w:r>
+        <w:rPr>
+          <w:rFonts w:ascii="Consolas" w:eastAsia="Consolas" w:hAnsi="Consolas" w:cs="Consolas"/>
+          <w:color w:val="C7254E"/>
+          <w:sz w:val="18"/>
+          <w:szCs w:val="18"/>
+          <w:shd w:val="clear" w:color="auto" w:fill="F2F2F2"/>
+        </w:rPr>
+        <w:t>@{</w:t>
+      </w:r>
+      <w:proofErr w:type="gramEnd"/>
+      <w:r>
+        <w:rPr>
+          <w:rFonts w:ascii="Consolas" w:eastAsia="Consolas" w:hAnsi="Consolas" w:cs="Consolas"/>
+          <w:color w:val="C7254E"/>
+          <w:sz w:val="18"/>
+          <w:szCs w:val="18"/>
+          <w:shd w:val="clear" w:color="auto" w:fill="F2F2F2"/>
+        </w:rPr>
+        <w:t>0}就是刚才保存的标记</w:t>
       </w:r>
     </w:p>
     <w:p>
@@ -2163,7 +3044,7 @@
                     </pic:cNvPicPr>
                   </pic:nvPicPr>
                   <pic:blipFill>
-                    <a:blip r:embed="rId15"/>
+                    <a:blip r:embed="rId11"/>
                     <a:stretch>
                       <a:fillRect/>
                     </a:stretch>
@@ -2204,17 +3085,29 @@
           <w:shd w:val="clear" w:color="auto" w:fill="FFFFFF"/>
         </w:rPr>
       </w:pPr>
-      <w:r>
-        <w:rPr>
-          <w:rFonts w:ascii="Helvetica" w:eastAsia="宋体" w:hAnsi="Helvetica" w:cs="Helvetica" w:hint="eastAsia"/>
-          <w:b/>
-          <w:bCs/>
-          <w:color w:val="000000" w:themeColor="text1"/>
-          <w:szCs w:val="21"/>
-          <w:shd w:val="clear" w:color="auto" w:fill="FFFFFF"/>
-        </w:rPr>
-        <w:lastRenderedPageBreak/>
-        <w:t>git pull</w:t>
+      <w:proofErr w:type="gramStart"/>
+      <w:r>
+        <w:rPr>
+          <w:rFonts w:ascii="Helvetica" w:eastAsia="宋体" w:hAnsi="Helvetica" w:cs="Helvetica" w:hint="eastAsia"/>
+          <w:b/>
+          <w:bCs/>
+          <w:color w:val="000000" w:themeColor="text1"/>
+          <w:szCs w:val="21"/>
+          <w:shd w:val="clear" w:color="auto" w:fill="FFFFFF"/>
+        </w:rPr>
+        <w:t>git</w:t>
+      </w:r>
+      <w:proofErr w:type="gramEnd"/>
+      <w:r>
+        <w:rPr>
+          <w:rFonts w:ascii="Helvetica" w:eastAsia="宋体" w:hAnsi="Helvetica" w:cs="Helvetica" w:hint="eastAsia"/>
+          <w:b/>
+          <w:bCs/>
+          <w:color w:val="000000" w:themeColor="text1"/>
+          <w:szCs w:val="21"/>
+          <w:shd w:val="clear" w:color="auto" w:fill="FFFFFF"/>
+        </w:rPr>
+        <w:t xml:space="preserve"> pull</w:t>
       </w:r>
     </w:p>
     <w:p>
@@ -2243,7 +3136,7 @@
                     </pic:cNvPicPr>
                   </pic:nvPicPr>
                   <pic:blipFill>
-                    <a:blip r:embed="rId16"/>
+                    <a:blip r:embed="rId12"/>
                     <a:stretch>
                       <a:fillRect/>
                     </a:stretch>
@@ -2276,13 +3169,21 @@
         <w:rPr>
           <w:rFonts w:hint="eastAsia"/>
         </w:rPr>
-        <w:t xml:space="preserve">Already up tu date </w:t>
-      </w:r>
-      <w:r>
-        <w:rPr>
-          <w:rFonts w:hint="eastAsia"/>
-        </w:rPr>
-        <w:t>表示本地和远程分支是同步的</w:t>
+        <w:t xml:space="preserve">Already up </w:t>
+      </w:r>
+      <w:proofErr w:type="spellStart"/>
+      <w:r>
+        <w:rPr>
+          <w:rFonts w:hint="eastAsia"/>
+        </w:rPr>
+        <w:t>tu</w:t>
+      </w:r>
+      <w:proofErr w:type="spellEnd"/>
+      <w:r>
+        <w:rPr>
+          <w:rFonts w:hint="eastAsia"/>
+        </w:rPr>
+        <w:t xml:space="preserve"> date 表示本地和远程分支是同步的</w:t>
       </w:r>
     </w:p>
     <w:p>
@@ -2388,17 +3289,15 @@
           <w:b/>
           <w:bCs/>
           <w:color w:val="000000" w:themeColor="text1"/>
-          <w:sz w:val="24"/>
-          <w:shd w:val="clear" w:color="auto" w:fill="FFFFFF"/>
-        </w:rPr>
-      </w:pPr>
-      <w:r>
-        <w:rPr>
-          <w:rFonts w:ascii="Helvetica" w:eastAsia="宋体" w:hAnsi="Helvetica" w:cs="Helvetica" w:hint="eastAsia"/>
-          <w:b/>
-          <w:bCs/>
-          <w:color w:val="000000" w:themeColor="text1"/>
-          <w:sz w:val="24"/>
+          <w:shd w:val="clear" w:color="auto" w:fill="FFFFFF"/>
+        </w:rPr>
+      </w:pPr>
+      <w:r>
+        <w:rPr>
+          <w:rFonts w:ascii="Helvetica" w:eastAsia="宋体" w:hAnsi="Helvetica" w:cs="Helvetica" w:hint="eastAsia"/>
+          <w:b/>
+          <w:bCs/>
+          <w:color w:val="000000" w:themeColor="text1"/>
           <w:shd w:val="clear" w:color="auto" w:fill="FFFFFF"/>
         </w:rPr>
         <w:t>冲突解决</w:t>
@@ -2504,7 +3403,55 @@
           <w:szCs w:val="21"/>
           <w:shd w:val="clear" w:color="auto" w:fill="FFFFFF"/>
         </w:rPr>
-        <w:t>解决文件中冲突的的部分</w:t>
+        <w:t>解决文件</w:t>
+      </w:r>
+      <w:proofErr w:type="gramStart"/>
+      <w:r>
+        <w:rPr>
+          <w:rFonts w:ascii="Helvetica" w:eastAsia="宋体" w:hAnsi="Helvetica" w:cs="Helvetica"/>
+          <w:b/>
+          <w:bCs/>
+          <w:color w:val="000000" w:themeColor="text1"/>
+          <w:szCs w:val="21"/>
+          <w:shd w:val="clear" w:color="auto" w:fill="FFFFFF"/>
+        </w:rPr>
+        <w:t>中冲突</w:t>
+      </w:r>
+      <w:proofErr w:type="gramEnd"/>
+      <w:r>
+        <w:rPr>
+          <w:rFonts w:ascii="Helvetica" w:eastAsia="宋体" w:hAnsi="Helvetica" w:cs="Helvetica"/>
+          <w:b/>
+          <w:bCs/>
+          <w:color w:val="000000" w:themeColor="text1"/>
+          <w:szCs w:val="21"/>
+          <w:shd w:val="clear" w:color="auto" w:fill="FFFFFF"/>
+        </w:rPr>
+        <w:t>的</w:t>
+      </w:r>
+      <w:proofErr w:type="gramStart"/>
+      <w:r>
+        <w:rPr>
+          <w:rFonts w:ascii="Helvetica" w:eastAsia="宋体" w:hAnsi="Helvetica" w:cs="Helvetica"/>
+          <w:b/>
+          <w:bCs/>
+          <w:color w:val="000000" w:themeColor="text1"/>
+          <w:szCs w:val="21"/>
+          <w:shd w:val="clear" w:color="auto" w:fill="FFFFFF"/>
+        </w:rPr>
+        <w:t>的</w:t>
+      </w:r>
+      <w:proofErr w:type="gramEnd"/>
+      <w:r>
+        <w:rPr>
+          <w:rFonts w:ascii="Helvetica" w:eastAsia="宋体" w:hAnsi="Helvetica" w:cs="Helvetica"/>
+          <w:b/>
+          <w:bCs/>
+          <w:color w:val="000000" w:themeColor="text1"/>
+          <w:szCs w:val="21"/>
+          <w:shd w:val="clear" w:color="auto" w:fill="FFFFFF"/>
+        </w:rPr>
+        <w:t>部分</w:t>
       </w:r>
       <w:r>
         <w:rPr>
@@ -2528,6 +3475,7 @@
         </w:rPr>
         <w:t>找到文件冲突的地方比如</w:t>
       </w:r>
+      <w:proofErr w:type="spellStart"/>
       <w:r>
         <w:rPr>
           <w:rFonts w:ascii="Helvetica" w:eastAsia="宋体" w:hAnsi="Helvetica" w:cs="Helvetica" w:hint="eastAsia"/>
@@ -2539,6 +3487,7 @@
         </w:rPr>
         <w:t>rtklib.h</w:t>
       </w:r>
+      <w:proofErr w:type="spellEnd"/>
     </w:p>
     <w:p>
       <w:pPr>
@@ -2586,7 +3535,7 @@
                     </pic:cNvPicPr>
                   </pic:nvPicPr>
                   <pic:blipFill>
-                    <a:blip r:embed="rId17"/>
+                    <a:blip r:embed="rId13"/>
                     <a:stretch>
                       <a:fillRect/>
                     </a:stretch>
@@ -2615,14 +3564,12 @@
       <w:pPr>
         <w:rPr>
           <w:rFonts w:ascii="宋体" w:eastAsia="宋体" w:hAnsi="宋体" w:cs="宋体"/>
-          <w:sz w:val="24"/>
         </w:rPr>
       </w:pPr>
       <w:r>
         <w:rPr>
           <w:rFonts w:ascii="宋体" w:eastAsia="宋体" w:hAnsi="宋体" w:cs="宋体"/>
           <w:noProof/>
-          <w:sz w:val="24"/>
         </w:rPr>
         <w:drawing>
           <wp:inline distT="0" distB="0" distL="114300" distR="114300" wp14:anchorId="5E60B826" wp14:editId="5E60B827">
@@ -2642,7 +3589,7 @@
                     </pic:cNvPicPr>
                   </pic:nvPicPr>
                   <pic:blipFill>
-                    <a:blip r:embed="rId18"/>
+                    <a:blip r:embed="rId14"/>
                     <a:stretch>
                       <a:fillRect/>
                     </a:stretch>
@@ -2670,7 +3617,6 @@
         <w:rPr>
           <w:rFonts w:ascii="Segoe UI Emoji" w:eastAsia="宋体" w:hAnsi="Segoe UI Emoji" w:cs="Segoe UI Emoji" w:hint="eastAsia"/>
           <w:color w:val="404040"/>
-          <w:sz w:val="24"/>
           <w:shd w:val="clear" w:color="auto" w:fill="FFFFFF"/>
         </w:rPr>
         <w:t>&lt;&lt;&lt;&lt;&lt;&lt;&lt;&lt;</w:t>
@@ -2679,7 +3625,6 @@
         <w:rPr>
           <w:rFonts w:ascii="Segoe UI Emoji" w:eastAsia="Segoe UI Emoji" w:hAnsi="Segoe UI Emoji" w:cs="Segoe UI Emoji"/>
           <w:color w:val="404040"/>
-          <w:sz w:val="24"/>
           <w:shd w:val="clear" w:color="auto" w:fill="FFFFFF"/>
         </w:rPr>
         <w:t>Updated upstream</w:t>
@@ -2687,7 +3632,6 @@
       <w:r>
         <w:rPr>
           <w:rFonts w:ascii="宋体" w:eastAsia="宋体" w:hAnsi="宋体" w:cs="宋体"/>
-          <w:sz w:val="24"/>
         </w:rPr>
         <w:t>和</w:t>
       </w:r>
@@ -2695,7 +3639,6 @@
         <w:rPr>
           <w:rFonts w:ascii="Segoe UI Emoji" w:eastAsia="宋体" w:hAnsi="Segoe UI Emoji" w:cs="Segoe UI Emoji" w:hint="eastAsia"/>
           <w:color w:val="404040"/>
-          <w:sz w:val="24"/>
           <w:shd w:val="clear" w:color="auto" w:fill="FFFFFF"/>
         </w:rPr>
         <w:t>=====</w:t>
@@ -2703,7 +3646,6 @@
       <w:r>
         <w:rPr>
           <w:rFonts w:ascii="宋体" w:eastAsia="宋体" w:hAnsi="宋体" w:cs="宋体"/>
-          <w:sz w:val="24"/>
         </w:rPr>
         <w:t>之间的内容就是pull下来的内容</w:t>
       </w:r>
@@ -2717,7 +3659,6 @@
           <w:b/>
           <w:i w:val="0"/>
           <w:color w:val="404040"/>
-          <w:sz w:val="24"/>
           <w:shd w:val="clear" w:color="auto" w:fill="FFFFFF"/>
         </w:rPr>
       </w:pPr>
@@ -2725,7 +3666,6 @@
         <w:rPr>
           <w:rFonts w:ascii="Segoe UI Emoji" w:eastAsia="宋体" w:hAnsi="Segoe UI Emoji" w:cs="Segoe UI Emoji" w:hint="eastAsia"/>
           <w:color w:val="404040"/>
-          <w:sz w:val="24"/>
           <w:shd w:val="clear" w:color="auto" w:fill="FFFFFF"/>
         </w:rPr>
         <w:t>=</w:t>
@@ -2734,7 +3674,6 @@
         <w:rPr>
           <w:rFonts w:ascii="Segoe UI Emoji" w:eastAsia="Segoe UI Emoji" w:hAnsi="Segoe UI Emoji" w:cs="Segoe UI Emoji"/>
           <w:color w:val="404040"/>
-          <w:sz w:val="24"/>
           <w:shd w:val="clear" w:color="auto" w:fill="FFFFFF"/>
         </w:rPr>
         <w:t>====和</w:t>
@@ -2743,7 +3682,6 @@
         <w:rPr>
           <w:rFonts w:ascii="Segoe UI Emoji" w:eastAsia="宋体" w:hAnsi="Segoe UI Emoji" w:cs="Segoe UI Emoji" w:hint="eastAsia"/>
           <w:color w:val="404040"/>
-          <w:sz w:val="24"/>
           <w:shd w:val="clear" w:color="auto" w:fill="FFFFFF"/>
         </w:rPr>
         <w:t xml:space="preserve">&gt;&gt;&gt;&gt;&gt;&gt;&gt; </w:t>
@@ -2752,7 +3690,6 @@
         <w:rPr>
           <w:rFonts w:ascii="Segoe UI Emoji" w:eastAsia="Segoe UI Emoji" w:hAnsi="Segoe UI Emoji" w:cs="Segoe UI Emoji"/>
           <w:color w:val="404040"/>
-          <w:sz w:val="24"/>
           <w:shd w:val="clear" w:color="auto" w:fill="FFFFFF"/>
         </w:rPr>
         <w:t>stashed changes之间的内容就是</w:t>
@@ -2764,7 +3701,6 @@
           <w:b/>
           <w:i w:val="0"/>
           <w:color w:val="404040"/>
-          <w:sz w:val="24"/>
           <w:shd w:val="clear" w:color="auto" w:fill="FFFFFF"/>
         </w:rPr>
         <w:t>本地修改的内容</w:t>
@@ -2775,7 +3711,6 @@
         <w:ind w:firstLineChars="200" w:firstLine="482"/>
         <w:rPr>
           <w:rFonts w:ascii="宋体" w:eastAsia="宋体" w:hAnsi="宋体" w:cs="宋体"/>
-          <w:sz w:val="24"/>
         </w:rPr>
       </w:pPr>
       <w:r>
@@ -2785,7 +3720,6 @@
           <w:b/>
           <w:i w:val="0"/>
           <w:color w:val="404040"/>
-          <w:sz w:val="24"/>
           <w:shd w:val="clear" w:color="auto" w:fill="FFFFFF"/>
         </w:rPr>
         <w:t>具体保留那个版本由开发人员自己决定</w:t>
@@ -2797,7 +3731,6 @@
           <w:b/>
           <w:i w:val="0"/>
           <w:color w:val="404040"/>
-          <w:sz w:val="24"/>
           <w:shd w:val="clear" w:color="auto" w:fill="FFFFFF"/>
         </w:rPr>
         <w:t>,</w:t>
@@ -2809,7 +3742,6 @@
           <w:b/>
           <w:i w:val="0"/>
           <w:color w:val="404040"/>
-          <w:sz w:val="24"/>
           <w:shd w:val="clear" w:color="auto" w:fill="FFFFFF"/>
         </w:rPr>
         <w:t>比如要保留本地的修改，就删除</w:t>
@@ -2821,7 +3753,6 @@
           <w:b/>
           <w:i w:val="0"/>
           <w:color w:val="404040"/>
-          <w:sz w:val="24"/>
           <w:shd w:val="clear" w:color="auto" w:fill="FFFFFF"/>
         </w:rPr>
         <w:tab/>
@@ -2830,7 +3761,6 @@
         <w:rPr>
           <w:rFonts w:ascii="Segoe UI Emoji" w:eastAsia="宋体" w:hAnsi="Segoe UI Emoji" w:cs="Segoe UI Emoji" w:hint="eastAsia"/>
           <w:color w:val="404040"/>
-          <w:sz w:val="24"/>
           <w:shd w:val="clear" w:color="auto" w:fill="FFFFFF"/>
         </w:rPr>
         <w:t>&lt;&lt;&lt;&lt;&lt;&lt;&lt;&lt;</w:t>
@@ -2839,7 +3769,6 @@
         <w:rPr>
           <w:rFonts w:ascii="Segoe UI Emoji" w:eastAsia="Segoe UI Emoji" w:hAnsi="Segoe UI Emoji" w:cs="Segoe UI Emoji"/>
           <w:color w:val="404040"/>
-          <w:sz w:val="24"/>
           <w:shd w:val="clear" w:color="auto" w:fill="FFFFFF"/>
         </w:rPr>
         <w:t>Updated upstream</w:t>
@@ -2847,7 +3776,6 @@
       <w:r>
         <w:rPr>
           <w:rFonts w:ascii="宋体" w:eastAsia="宋体" w:hAnsi="宋体" w:cs="宋体"/>
-          <w:sz w:val="24"/>
         </w:rPr>
         <w:t>和</w:t>
       </w:r>
@@ -2855,7 +3783,6 @@
         <w:rPr>
           <w:rFonts w:ascii="Segoe UI Emoji" w:eastAsia="宋体" w:hAnsi="Segoe UI Emoji" w:cs="Segoe UI Emoji" w:hint="eastAsia"/>
           <w:color w:val="404040"/>
-          <w:sz w:val="24"/>
           <w:shd w:val="clear" w:color="auto" w:fill="FFFFFF"/>
         </w:rPr>
         <w:t>=====</w:t>
@@ -2863,14 +3790,12 @@
       <w:r>
         <w:rPr>
           <w:rFonts w:ascii="宋体" w:eastAsia="宋体" w:hAnsi="宋体" w:cs="宋体"/>
-          <w:sz w:val="24"/>
         </w:rPr>
         <w:t>之间的内容</w:t>
       </w:r>
       <w:r>
         <w:rPr>
           <w:rFonts w:ascii="宋体" w:eastAsia="宋体" w:hAnsi="宋体" w:cs="宋体" w:hint="eastAsia"/>
-          <w:sz w:val="24"/>
         </w:rPr>
         <w:t>并保存文件</w:t>
       </w:r>
@@ -2880,7 +3805,6 @@
         <w:ind w:firstLineChars="200" w:firstLine="480"/>
         <w:rPr>
           <w:rFonts w:ascii="宋体" w:eastAsia="宋体" w:hAnsi="宋体" w:cs="宋体"/>
-          <w:sz w:val="24"/>
         </w:rPr>
       </w:pPr>
     </w:p>
@@ -2889,13 +3813,11 @@
         <w:ind w:firstLineChars="200" w:firstLine="480"/>
         <w:rPr>
           <w:rFonts w:ascii="宋体" w:eastAsia="宋体" w:hAnsi="宋体" w:cs="宋体"/>
-          <w:sz w:val="24"/>
         </w:rPr>
       </w:pPr>
       <w:r>
         <w:rPr>
           <w:rFonts w:ascii="宋体" w:eastAsia="宋体" w:hAnsi="宋体" w:cs="宋体" w:hint="eastAsia"/>
-          <w:sz w:val="24"/>
         </w:rPr>
         <w:t>即：</w:t>
       </w:r>
@@ -2905,7 +3827,6 @@
         <w:ind w:firstLineChars="200" w:firstLine="480"/>
         <w:rPr>
           <w:rFonts w:ascii="宋体" w:eastAsia="宋体" w:hAnsi="宋体" w:cs="宋体"/>
-          <w:sz w:val="24"/>
         </w:rPr>
       </w:pPr>
     </w:p>
@@ -2914,13 +3835,11 @@
         <w:ind w:firstLine="420"/>
         <w:rPr>
           <w:rFonts w:ascii="宋体" w:eastAsia="宋体" w:hAnsi="宋体" w:cs="宋体"/>
-          <w:sz w:val="24"/>
         </w:rPr>
       </w:pPr>
       <w:r>
         <w:rPr>
           <w:rFonts w:ascii="宋体" w:eastAsia="宋体" w:hAnsi="宋体" w:cs="宋体" w:hint="eastAsia"/>
-          <w:sz w:val="24"/>
         </w:rPr>
         <w:t>&lt;&lt;&lt;&lt;&lt;&lt; Updated upstream</w:t>
       </w:r>
@@ -2930,15 +3849,30 @@
         <w:ind w:firstLineChars="374" w:firstLine="898"/>
         <w:rPr>
           <w:rFonts w:ascii="宋体" w:eastAsia="宋体" w:hAnsi="宋体" w:cs="宋体"/>
-          <w:sz w:val="24"/>
         </w:rPr>
       </w:pPr>
       <w:r>
         <w:rPr>
           <w:rFonts w:ascii="宋体" w:eastAsia="宋体" w:hAnsi="宋体" w:cs="宋体" w:hint="eastAsia"/>
-          <w:sz w:val="24"/>
-        </w:rPr>
-        <w:t>int i,j;</w:t>
+        </w:rPr>
+        <w:lastRenderedPageBreak/>
+        <w:t xml:space="preserve">int </w:t>
+      </w:r>
+      <w:proofErr w:type="spellStart"/>
+      <w:proofErr w:type="gramStart"/>
+      <w:r>
+        <w:rPr>
+          <w:rFonts w:ascii="宋体" w:eastAsia="宋体" w:hAnsi="宋体" w:cs="宋体" w:hint="eastAsia"/>
+        </w:rPr>
+        <w:t>i,j</w:t>
+      </w:r>
+      <w:proofErr w:type="spellEnd"/>
+      <w:proofErr w:type="gramEnd"/>
+      <w:r>
+        <w:rPr>
+          <w:rFonts w:ascii="宋体" w:eastAsia="宋体" w:hAnsi="宋体" w:cs="宋体" w:hint="eastAsia"/>
+        </w:rPr>
+        <w:t>;</w:t>
       </w:r>
     </w:p>
     <w:p>
@@ -2946,13 +3880,11 @@
         <w:ind w:firstLine="420"/>
         <w:rPr>
           <w:rFonts w:ascii="宋体" w:eastAsia="宋体" w:hAnsi="宋体" w:cs="宋体"/>
-          <w:sz w:val="24"/>
         </w:rPr>
       </w:pPr>
       <w:r>
         <w:rPr>
           <w:noProof/>
-          <w:sz w:val="24"/>
         </w:rPr>
         <mc:AlternateContent>
           <mc:Choice Requires="wps">
@@ -3061,9 +3993,24 @@
       <w:r>
         <w:rPr>
           <w:rFonts w:ascii="宋体" w:eastAsia="宋体" w:hAnsi="宋体" w:cs="宋体" w:hint="eastAsia"/>
-          <w:sz w:val="24"/>
-        </w:rPr>
-        <w:t xml:space="preserve">==============                                   int i,z;  </w:t>
+        </w:rPr>
+        <w:t xml:space="preserve">==============                                   int </w:t>
+      </w:r>
+      <w:proofErr w:type="spellStart"/>
+      <w:proofErr w:type="gramStart"/>
+      <w:r>
+        <w:rPr>
+          <w:rFonts w:ascii="宋体" w:eastAsia="宋体" w:hAnsi="宋体" w:cs="宋体" w:hint="eastAsia"/>
+        </w:rPr>
+        <w:t>i,z</w:t>
+      </w:r>
+      <w:proofErr w:type="spellEnd"/>
+      <w:proofErr w:type="gramEnd"/>
+      <w:r>
+        <w:rPr>
+          <w:rFonts w:ascii="宋体" w:eastAsia="宋体" w:hAnsi="宋体" w:cs="宋体" w:hint="eastAsia"/>
+        </w:rPr>
+        <w:t xml:space="preserve">;  </w:t>
       </w:r>
     </w:p>
     <w:p>
@@ -3071,15 +4018,29 @@
         <w:ind w:left="420" w:firstLine="420"/>
         <w:rPr>
           <w:rFonts w:ascii="宋体" w:eastAsia="宋体" w:hAnsi="宋体" w:cs="宋体"/>
-          <w:sz w:val="24"/>
         </w:rPr>
       </w:pPr>
       <w:r>
         <w:rPr>
           <w:rFonts w:ascii="宋体" w:eastAsia="宋体" w:hAnsi="宋体" w:cs="宋体" w:hint="eastAsia"/>
-          <w:sz w:val="24"/>
-        </w:rPr>
-        <w:t>int i,z;</w:t>
+        </w:rPr>
+        <w:t xml:space="preserve">int </w:t>
+      </w:r>
+      <w:proofErr w:type="spellStart"/>
+      <w:proofErr w:type="gramStart"/>
+      <w:r>
+        <w:rPr>
+          <w:rFonts w:ascii="宋体" w:eastAsia="宋体" w:hAnsi="宋体" w:cs="宋体" w:hint="eastAsia"/>
+        </w:rPr>
+        <w:t>i,z</w:t>
+      </w:r>
+      <w:proofErr w:type="spellEnd"/>
+      <w:proofErr w:type="gramEnd"/>
+      <w:r>
+        <w:rPr>
+          <w:rFonts w:ascii="宋体" w:eastAsia="宋体" w:hAnsi="宋体" w:cs="宋体" w:hint="eastAsia"/>
+        </w:rPr>
+        <w:t>;</w:t>
       </w:r>
     </w:p>
     <w:p>
@@ -3087,22 +4048,18 @@
         <w:ind w:firstLine="420"/>
         <w:rPr>
           <w:rFonts w:ascii="宋体" w:eastAsia="宋体" w:hAnsi="宋体" w:cs="宋体"/>
-          <w:sz w:val="24"/>
         </w:rPr>
       </w:pPr>
       <w:r>
         <w:rPr>
           <w:rFonts w:ascii="宋体" w:eastAsia="宋体" w:hAnsi="宋体" w:cs="宋体" w:hint="eastAsia"/>
-          <w:sz w:val="24"/>
-        </w:rPr>
-        <w:lastRenderedPageBreak/>
+        </w:rPr>
         <w:t>&gt;&gt;&gt;&gt;&gt;&gt;&gt;</w:t>
       </w:r>
       <w:r>
         <w:rPr>
           <w:rFonts w:ascii="Segoe UI Emoji" w:eastAsia="Segoe UI Emoji" w:hAnsi="Segoe UI Emoji" w:cs="Segoe UI Emoji"/>
           <w:color w:val="404040"/>
-          <w:sz w:val="24"/>
           <w:shd w:val="clear" w:color="auto" w:fill="FFFFFF"/>
         </w:rPr>
         <w:t>stashed changes</w:t>
@@ -3114,14 +4071,12 @@
         <w:rPr>
           <w:rFonts w:ascii="宋体" w:eastAsia="宋体" w:hAnsi="宋体" w:cs="宋体"/>
           <w:color w:val="FF0000"/>
-          <w:sz w:val="24"/>
         </w:rPr>
       </w:pPr>
       <w:r>
         <w:rPr>
           <w:rFonts w:ascii="宋体" w:eastAsia="宋体" w:hAnsi="宋体" w:cs="宋体" w:hint="eastAsia"/>
           <w:color w:val="FF0000"/>
-          <w:sz w:val="24"/>
         </w:rPr>
         <w:t>注：&lt;&lt;&lt;&lt;&lt;，======，&gt;&gt;&gt;&gt;&gt; 这些符号都要删除</w:t>
       </w:r>
@@ -3131,7 +4086,6 @@
         <w:ind w:firstLine="420"/>
         <w:rPr>
           <w:rFonts w:ascii="宋体" w:eastAsia="宋体" w:hAnsi="宋体" w:cs="宋体"/>
-          <w:sz w:val="24"/>
         </w:rPr>
       </w:pPr>
     </w:p>
@@ -3140,13 +4094,11 @@
         <w:ind w:firstLine="420"/>
         <w:rPr>
           <w:rFonts w:ascii="宋体" w:eastAsia="宋体" w:hAnsi="宋体" w:cs="宋体"/>
-          <w:sz w:val="24"/>
         </w:rPr>
       </w:pPr>
       <w:r>
         <w:rPr>
           <w:rFonts w:ascii="宋体" w:eastAsia="宋体" w:hAnsi="宋体" w:cs="宋体" w:hint="eastAsia"/>
-          <w:sz w:val="24"/>
         </w:rPr>
         <w:t>确保所有冲突解决之后（最好再测试编译一下是否有语法错误），再使用git add file(冲突文件) 标记解决的冲突即可，接下来就可以按照正常的提交代码流程push代码（1.git add 2.git commit 3 git push）</w:t>
       </w:r>
@@ -3156,7 +4108,6 @@
         <w:ind w:firstLine="420"/>
         <w:rPr>
           <w:rFonts w:ascii="宋体" w:eastAsia="宋体" w:hAnsi="宋体" w:cs="宋体"/>
-          <w:sz w:val="24"/>
         </w:rPr>
       </w:pPr>
     </w:p>
@@ -3170,7 +4121,6 @@
           <w:rStyle w:val="a4"/>
           <w:rFonts w:ascii="Helvetica" w:eastAsia="Helvetica" w:hAnsi="Helvetica" w:cs="Helvetica"/>
           <w:color w:val="3D464D"/>
-          <w:sz w:val="24"/>
         </w:rPr>
       </w:pPr>
       <w:r>
@@ -3178,7 +4128,6 @@
           <w:rStyle w:val="a4"/>
           <w:rFonts w:ascii="Helvetica" w:eastAsia="Helvetica" w:hAnsi="Helvetica" w:cs="Helvetica"/>
           <w:color w:val="3D464D"/>
-          <w:sz w:val="24"/>
         </w:rPr>
         <w:t>撤销修改</w:t>
       </w:r>
@@ -3190,7 +4139,6 @@
           <w:rStyle w:val="a4"/>
           <w:rFonts w:ascii="Helvetica" w:eastAsia="Helvetica" w:hAnsi="Helvetica" w:cs="Helvetica"/>
           <w:color w:val="3D464D"/>
-          <w:sz w:val="24"/>
         </w:rPr>
       </w:pPr>
     </w:p>
@@ -3199,7 +4147,15 @@
         <w:ind w:left="420"/>
       </w:pPr>
       <w:r>
-        <w:t>git checkout -- src/rtcm3.c</w:t>
+        <w:t xml:space="preserve">git checkout -- </w:t>
+      </w:r>
+      <w:proofErr w:type="spellStart"/>
+      <w:r>
+        <w:t>src</w:t>
+      </w:r>
+      <w:proofErr w:type="spellEnd"/>
+      <w:r>
+        <w:t>/rtcm3.c</w:t>
       </w:r>
       <w:r>
         <w:rPr>
@@ -3238,35 +4194,10 @@
     <w:p/>
     <w:p>
       <w:pPr>
-        <w:pStyle w:val="4"/>
-        <w:widowControl/>
-        <w:numPr>
-          <w:ilvl w:val="0"/>
-          <w:numId w:val="0"/>
-        </w:numPr>
-        <w:shd w:val="clear" w:color="auto" w:fill="FFFFFF"/>
-        <w:spacing w:beforeAutospacing="0" w:after="225" w:afterAutospacing="0" w:line="330" w:lineRule="atLeast"/>
-        <w:ind w:left="864" w:hanging="864"/>
-        <w:rPr>
-          <w:rFonts w:ascii="Helvetica" w:eastAsia="Helvetica" w:hAnsi="Helvetica" w:cs="Helvetica" w:hint="default"/>
-          <w:b w:val="0"/>
-          <w:color w:val="000000" w:themeColor="text1"/>
-        </w:rPr>
-      </w:pPr>
-      <w:r>
-        <w:rPr>
-          <w:rStyle w:val="a4"/>
-          <w:rFonts w:ascii="Helvetica" w:hAnsi="Helvetica" w:cs="Helvetica"/>
-          <w:b/>
-          <w:color w:val="000000" w:themeColor="text1"/>
-        </w:rPr>
-        <w:t>6.</w:t>
-      </w:r>
-      <w:r>
-        <w:rPr>
-          <w:rFonts w:ascii="Helvetica" w:eastAsia="Helvetica" w:hAnsi="Helvetica" w:cs="Helvetica" w:hint="default"/>
-          <w:bCs/>
-          <w:color w:val="000000" w:themeColor="text1"/>
+        <w:pStyle w:val="1"/>
+      </w:pPr>
+      <w:r>
+        <w:rPr>
           <w:shd w:val="clear" w:color="auto" w:fill="FFFFFF"/>
         </w:rPr>
         <w:t>版本回退</w:t>
@@ -3323,7 +4254,7 @@
                     </pic:cNvPicPr>
                   </pic:nvPicPr>
                   <pic:blipFill>
-                    <a:blip r:embed="rId19"/>
+                    <a:blip r:embed="rId15"/>
                     <a:stretch>
                       <a:fillRect/>
                     </a:stretch>
@@ -3353,13 +4284,49 @@
         <w:rPr>
           <w:rFonts w:hint="eastAsia"/>
         </w:rPr>
-        <w:t>最近一次提交是</w:t>
-      </w:r>
-      <w:r>
-        <w:rPr>
-          <w:rFonts w:hint="eastAsia"/>
-        </w:rPr>
-        <w:t xml:space="preserve"> fix:fix Ntrip QComboBox bug</w:t>
+        <w:t xml:space="preserve">最近一次提交是 </w:t>
+      </w:r>
+      <w:proofErr w:type="spellStart"/>
+      <w:r>
+        <w:rPr>
+          <w:rFonts w:hint="eastAsia"/>
+        </w:rPr>
+        <w:t>fix:fix</w:t>
+      </w:r>
+      <w:proofErr w:type="spellEnd"/>
+      <w:r>
+        <w:rPr>
+          <w:rFonts w:hint="eastAsia"/>
+        </w:rPr>
+        <w:t xml:space="preserve"> </w:t>
+      </w:r>
+      <w:proofErr w:type="spellStart"/>
+      <w:r>
+        <w:rPr>
+          <w:rFonts w:hint="eastAsia"/>
+        </w:rPr>
+        <w:t>Ntrip</w:t>
+      </w:r>
+      <w:proofErr w:type="spellEnd"/>
+      <w:r>
+        <w:rPr>
+          <w:rFonts w:hint="eastAsia"/>
+        </w:rPr>
+        <w:t xml:space="preserve"> </w:t>
+      </w:r>
+      <w:proofErr w:type="spellStart"/>
+      <w:r>
+        <w:rPr>
+          <w:rFonts w:hint="eastAsia"/>
+        </w:rPr>
+        <w:t>QComboBox</w:t>
+      </w:r>
+      <w:proofErr w:type="spellEnd"/>
+      <w:r>
+        <w:rPr>
+          <w:rFonts w:hint="eastAsia"/>
+        </w:rPr>
+        <w:t xml:space="preserve"> bug</w:t>
       </w:r>
     </w:p>
     <w:p/>
@@ -3368,27 +4335,81 @@
         <w:rPr>
           <w:rFonts w:hint="eastAsia"/>
         </w:rPr>
-        <w:t>如果想要回退版本到上一次提交的版本可以使用</w:t>
-      </w:r>
-      <w:r>
-        <w:rPr>
-          <w:rFonts w:hint="eastAsia"/>
+        <w:t>如果想要回退版本到上一次提交的版本可以使用git reset 命令</w:t>
+      </w:r>
+    </w:p>
+    <w:p>
+      <w:pPr>
+        <w:ind w:firstLine="420"/>
+        <w:rPr>
+          <w:rFonts w:ascii="Times New Roman" w:hAnsi="Times New Roman" w:cs="Times New Roman"/>
+        </w:rPr>
+      </w:pPr>
+    </w:p>
+    <w:p>
+      <w:pPr>
+        <w:ind w:firstLine="420"/>
+        <w:rPr>
+          <w:rFonts w:ascii="Times New Roman" w:hAnsi="Times New Roman" w:cs="Times New Roman"/>
+        </w:rPr>
+      </w:pPr>
+      <w:r>
+        <w:rPr>
+          <w:rFonts w:ascii="Times New Roman" w:hAnsi="Times New Roman" w:cs="Times New Roman"/>
+        </w:rPr>
+        <w:lastRenderedPageBreak/>
+        <w:t>git reset --hard HEAD</w:t>
+      </w:r>
+      <w:r>
+        <w:rPr>
+          <w:rFonts w:ascii="Times New Roman" w:hAnsi="Times New Roman" w:cs="Times New Roman" w:hint="eastAsia"/>
+        </w:rPr>
+        <w:t xml:space="preserve"> </w:t>
+      </w:r>
+      <w:r>
+        <w:rPr>
+          <w:rFonts w:ascii="Times New Roman" w:hAnsi="Times New Roman" w:cs="Times New Roman" w:hint="eastAsia"/>
+        </w:rPr>
+        <w:t>或者</w:t>
+      </w:r>
+      <w:r>
+        <w:rPr>
+          <w:rFonts w:ascii="Times New Roman" w:hAnsi="Times New Roman" w:cs="Times New Roman" w:hint="eastAsia"/>
+        </w:rPr>
+        <w:t xml:space="preserve"> </w:t>
+      </w:r>
+      <w:r>
+        <w:rPr>
+          <w:rFonts w:ascii="Times New Roman" w:hAnsi="Times New Roman" w:cs="Times New Roman"/>
         </w:rPr>
         <w:t xml:space="preserve">git reset </w:t>
       </w:r>
-      <w:r>
-        <w:rPr>
-          <w:rFonts w:hint="eastAsia"/>
-        </w:rPr>
-        <w:t>命令</w:t>
-      </w:r>
+      <w:proofErr w:type="gramStart"/>
+      <w:r>
+        <w:rPr>
+          <w:rFonts w:ascii="Times New Roman" w:hAnsi="Times New Roman" w:cs="Times New Roman"/>
+        </w:rPr>
+        <w:t>HEAD</w:t>
+      </w:r>
+      <w:r>
+        <w:rPr>
+          <w:rFonts w:ascii="Times New Roman" w:hAnsi="Times New Roman" w:cs="Times New Roman" w:hint="eastAsia"/>
+        </w:rPr>
+        <w:t xml:space="preserve">  </w:t>
+      </w:r>
+      <w:r>
+        <w:rPr>
+          <w:rFonts w:ascii="Times New Roman" w:hAnsi="Times New Roman" w:cs="Times New Roman" w:hint="eastAsia"/>
+        </w:rPr>
+        <w:t>回退到当前版本</w:t>
+      </w:r>
+      <w:proofErr w:type="gramEnd"/>
     </w:p>
     <w:p>
       <w:pPr>
         <w:ind w:firstLine="420"/>
         <w:rPr>
           <w:rFonts w:ascii="Times New Roman" w:hAnsi="Times New Roman" w:cs="Times New Roman"/>
-          <w:sz w:val="24"/>
         </w:rPr>
       </w:pPr>
     </w:p>
@@ -3397,125 +4418,50 @@
         <w:ind w:firstLine="420"/>
         <w:rPr>
           <w:rFonts w:ascii="Times New Roman" w:hAnsi="Times New Roman" w:cs="Times New Roman"/>
-          <w:sz w:val="24"/>
         </w:rPr>
       </w:pPr>
       <w:r>
         <w:rPr>
           <w:rFonts w:ascii="Times New Roman" w:hAnsi="Times New Roman" w:cs="Times New Roman"/>
-          <w:sz w:val="24"/>
-        </w:rPr>
-        <w:t>git reset --hard HEAD</w:t>
+        </w:rPr>
+        <w:t>git reset --hard HEAD^</w:t>
       </w:r>
       <w:r>
         <w:rPr>
           <w:rFonts w:ascii="Times New Roman" w:hAnsi="Times New Roman" w:cs="Times New Roman" w:hint="eastAsia"/>
-          <w:sz w:val="24"/>
         </w:rPr>
         <w:t xml:space="preserve"> </w:t>
       </w:r>
       <w:r>
         <w:rPr>
           <w:rFonts w:ascii="Times New Roman" w:hAnsi="Times New Roman" w:cs="Times New Roman" w:hint="eastAsia"/>
-          <w:sz w:val="24"/>
         </w:rPr>
         <w:t>或者</w:t>
       </w:r>
       <w:r>
         <w:rPr>
+          <w:rFonts w:ascii="Times New Roman" w:hAnsi="Times New Roman" w:cs="Times New Roman"/>
+        </w:rPr>
+        <w:t>git reset HEAD^</w:t>
+      </w:r>
+      <w:r>
+        <w:rPr>
           <w:rFonts w:ascii="Times New Roman" w:hAnsi="Times New Roman" w:cs="Times New Roman" w:hint="eastAsia"/>
-          <w:sz w:val="24"/>
         </w:rPr>
         <w:t xml:space="preserve"> </w:t>
       </w:r>
       <w:r>
         <w:rPr>
+          <w:rFonts w:ascii="Times New Roman" w:hAnsi="Times New Roman" w:cs="Times New Roman" w:hint="eastAsia"/>
+        </w:rPr>
+        <w:t>回退到上一版本</w:t>
+      </w:r>
+    </w:p>
+    <w:p>
+      <w:pPr>
+        <w:ind w:firstLine="420"/>
+        <w:rPr>
           <w:rFonts w:ascii="Times New Roman" w:hAnsi="Times New Roman" w:cs="Times New Roman"/>
-          <w:sz w:val="24"/>
-        </w:rPr>
-        <w:t>git reset HEAD</w:t>
-      </w:r>
-      <w:r>
-        <w:rPr>
-          <w:rFonts w:ascii="Times New Roman" w:hAnsi="Times New Roman" w:cs="Times New Roman" w:hint="eastAsia"/>
-          <w:sz w:val="24"/>
-        </w:rPr>
-        <w:t xml:space="preserve">  </w:t>
-      </w:r>
-      <w:r>
-        <w:rPr>
-          <w:rFonts w:ascii="Times New Roman" w:hAnsi="Times New Roman" w:cs="Times New Roman" w:hint="eastAsia"/>
-          <w:sz w:val="24"/>
-        </w:rPr>
-        <w:t>回退到当前版本</w:t>
-      </w:r>
-    </w:p>
-    <w:p>
-      <w:pPr>
-        <w:ind w:firstLine="420"/>
-        <w:rPr>
-          <w:rFonts w:ascii="Times New Roman" w:hAnsi="Times New Roman" w:cs="Times New Roman"/>
-          <w:sz w:val="24"/>
-        </w:rPr>
-      </w:pPr>
-    </w:p>
-    <w:p>
-      <w:pPr>
-        <w:ind w:firstLine="420"/>
-        <w:rPr>
-          <w:rFonts w:ascii="Times New Roman" w:hAnsi="Times New Roman" w:cs="Times New Roman"/>
-          <w:sz w:val="24"/>
-        </w:rPr>
-      </w:pPr>
-      <w:r>
-        <w:rPr>
-          <w:rFonts w:ascii="Times New Roman" w:hAnsi="Times New Roman" w:cs="Times New Roman"/>
-          <w:sz w:val="24"/>
-        </w:rPr>
-        <w:t>git reset --hard HEAD^</w:t>
-      </w:r>
-      <w:r>
-        <w:rPr>
-          <w:rFonts w:ascii="Times New Roman" w:hAnsi="Times New Roman" w:cs="Times New Roman" w:hint="eastAsia"/>
-          <w:sz w:val="24"/>
-        </w:rPr>
-        <w:t xml:space="preserve"> </w:t>
-      </w:r>
-      <w:r>
-        <w:rPr>
-          <w:rFonts w:ascii="Times New Roman" w:hAnsi="Times New Roman" w:cs="Times New Roman" w:hint="eastAsia"/>
-          <w:sz w:val="24"/>
-        </w:rPr>
-        <w:t>或者</w:t>
-      </w:r>
-      <w:r>
-        <w:rPr>
-          <w:rFonts w:ascii="Times New Roman" w:hAnsi="Times New Roman" w:cs="Times New Roman"/>
-          <w:sz w:val="24"/>
-        </w:rPr>
-        <w:t>git reset HEAD^</w:t>
-      </w:r>
-      <w:r>
-        <w:rPr>
-          <w:rFonts w:ascii="Times New Roman" w:hAnsi="Times New Roman" w:cs="Times New Roman" w:hint="eastAsia"/>
-          <w:sz w:val="24"/>
-        </w:rPr>
-        <w:t xml:space="preserve"> </w:t>
-      </w:r>
-      <w:r>
-        <w:rPr>
-          <w:rFonts w:ascii="Times New Roman" w:hAnsi="Times New Roman" w:cs="Times New Roman" w:hint="eastAsia"/>
-          <w:sz w:val="24"/>
-        </w:rPr>
-        <w:t>回退到上一版本</w:t>
-      </w:r>
-    </w:p>
-    <w:p>
-      <w:pPr>
-        <w:ind w:firstLine="420"/>
-        <w:rPr>
-          <w:rFonts w:ascii="Times New Roman" w:hAnsi="Times New Roman" w:cs="Times New Roman"/>
-          <w:sz w:val="24"/>
         </w:rPr>
       </w:pPr>
     </w:p>
@@ -3535,7 +4481,6 @@
           <w:szCs w:val="21"/>
           <w:shd w:val="clear" w:color="auto" w:fill="FFFFFF"/>
         </w:rPr>
-        <w:lastRenderedPageBreak/>
         <w:t>加上</w:t>
       </w:r>
       <w:r>
@@ -3569,37 +4514,45 @@
     </w:p>
     <w:p>
       <w:pPr>
+        <w:pStyle w:val="1"/>
+        <w:rPr>
+          <w:shd w:val="clear" w:color="auto" w:fill="FFFFFF"/>
+        </w:rPr>
+      </w:pPr>
+      <w:r>
+        <w:rPr>
+          <w:rFonts w:hint="eastAsia"/>
+          <w:shd w:val="clear" w:color="auto" w:fill="FFFFFF"/>
+        </w:rPr>
+        <w:t xml:space="preserve">git </w:t>
+      </w:r>
+      <w:proofErr w:type="spellStart"/>
+      <w:r>
+        <w:rPr>
+          <w:rFonts w:hint="eastAsia"/>
+          <w:shd w:val="clear" w:color="auto" w:fill="FFFFFF"/>
+        </w:rPr>
+        <w:t>gui</w:t>
+      </w:r>
+      <w:proofErr w:type="spellEnd"/>
+      <w:r>
+        <w:rPr>
+          <w:rFonts w:hint="eastAsia"/>
+          <w:shd w:val="clear" w:color="auto" w:fill="FFFFFF"/>
+        </w:rPr>
+        <w:t>的使用</w:t>
+      </w:r>
+    </w:p>
+    <w:p>
+      <w:pPr>
         <w:rPr>
           <w:rFonts w:ascii="Helvetica" w:eastAsia="宋体" w:hAnsi="Helvetica" w:cs="Helvetica"/>
           <w:b/>
           <w:bCs/>
           <w:color w:val="000000" w:themeColor="text1"/>
-          <w:sz w:val="24"/>
-          <w:shd w:val="clear" w:color="auto" w:fill="FFFFFF"/>
-        </w:rPr>
-      </w:pPr>
-      <w:r>
-        <w:rPr>
-          <w:rFonts w:ascii="Helvetica" w:eastAsia="宋体" w:hAnsi="Helvetica" w:cs="Helvetica" w:hint="eastAsia"/>
-          <w:b/>
-          <w:bCs/>
-          <w:color w:val="000000" w:themeColor="text1"/>
-          <w:sz w:val="24"/>
-          <w:shd w:val="clear" w:color="auto" w:fill="FFFFFF"/>
-        </w:rPr>
-        <w:t>git gui</w:t>
-      </w:r>
-      <w:r>
-        <w:rPr>
-          <w:rFonts w:ascii="Helvetica" w:eastAsia="宋体" w:hAnsi="Helvetica" w:cs="Helvetica" w:hint="eastAsia"/>
-          <w:b/>
-          <w:bCs/>
-          <w:color w:val="000000" w:themeColor="text1"/>
-          <w:sz w:val="24"/>
-          <w:shd w:val="clear" w:color="auto" w:fill="FFFFFF"/>
-        </w:rPr>
-        <w:t>的使用</w:t>
-      </w:r>
+          <w:shd w:val="clear" w:color="auto" w:fill="FFFFFF"/>
+        </w:rPr>
+      </w:pPr>
     </w:p>
     <w:p>
       <w:pPr>
@@ -3608,10 +4561,41 @@
           <w:b/>
           <w:bCs/>
           <w:color w:val="000000" w:themeColor="text1"/>
-          <w:sz w:val="24"/>
-          <w:shd w:val="clear" w:color="auto" w:fill="FFFFFF"/>
-        </w:rPr>
-      </w:pPr>
+          <w:shd w:val="clear" w:color="auto" w:fill="FFFFFF"/>
+        </w:rPr>
+      </w:pPr>
+      <w:r>
+        <w:rPr>
+          <w:rFonts w:ascii="Helvetica" w:eastAsia="宋体" w:hAnsi="Helvetica" w:cs="Helvetica" w:hint="eastAsia"/>
+          <w:b/>
+          <w:bCs/>
+          <w:color w:val="000000" w:themeColor="text1"/>
+          <w:shd w:val="clear" w:color="auto" w:fill="FFFFFF"/>
+        </w:rPr>
+        <w:t>如果不习惯使用命令可以用</w:t>
+      </w:r>
+      <w:r>
+        <w:rPr>
+          <w:rFonts w:ascii="Helvetica" w:eastAsia="宋体" w:hAnsi="Helvetica" w:cs="Helvetica" w:hint="eastAsia"/>
+          <w:b/>
+          <w:bCs/>
+          <w:color w:val="000000" w:themeColor="text1"/>
+          <w:shd w:val="clear" w:color="auto" w:fill="FFFFFF"/>
+        </w:rPr>
+        <w:t xml:space="preserve"> git </w:t>
+      </w:r>
+      <w:proofErr w:type="spellStart"/>
+      <w:r>
+        <w:rPr>
+          <w:rFonts w:ascii="Helvetica" w:eastAsia="宋体" w:hAnsi="Helvetica" w:cs="Helvetica" w:hint="eastAsia"/>
+          <w:b/>
+          <w:bCs/>
+          <w:color w:val="000000" w:themeColor="text1"/>
+          <w:shd w:val="clear" w:color="auto" w:fill="FFFFFF"/>
+        </w:rPr>
+        <w:t>gui</w:t>
+      </w:r>
+      <w:proofErr w:type="spellEnd"/>
     </w:p>
     <w:p>
       <w:pPr>
@@ -3620,41 +4604,6 @@
           <w:b/>
           <w:bCs/>
           <w:color w:val="000000" w:themeColor="text1"/>
-          <w:sz w:val="24"/>
-          <w:shd w:val="clear" w:color="auto" w:fill="FFFFFF"/>
-        </w:rPr>
-      </w:pPr>
-      <w:r>
-        <w:rPr>
-          <w:rFonts w:ascii="Helvetica" w:eastAsia="宋体" w:hAnsi="Helvetica" w:cs="Helvetica" w:hint="eastAsia"/>
-          <w:b/>
-          <w:bCs/>
-          <w:color w:val="000000" w:themeColor="text1"/>
-          <w:sz w:val="24"/>
-          <w:shd w:val="clear" w:color="auto" w:fill="FFFFFF"/>
-        </w:rPr>
-        <w:t>如果不习惯使用命令可以用</w:t>
-      </w:r>
-      <w:r>
-        <w:rPr>
-          <w:rFonts w:ascii="Helvetica" w:eastAsia="宋体" w:hAnsi="Helvetica" w:cs="Helvetica" w:hint="eastAsia"/>
-          <w:b/>
-          <w:bCs/>
-          <w:color w:val="000000" w:themeColor="text1"/>
-          <w:sz w:val="24"/>
-          <w:shd w:val="clear" w:color="auto" w:fill="FFFFFF"/>
-        </w:rPr>
-        <w:t xml:space="preserve"> git gui</w:t>
-      </w:r>
-    </w:p>
-    <w:p>
-      <w:pPr>
-        <w:rPr>
-          <w:rFonts w:ascii="Helvetica" w:eastAsia="宋体" w:hAnsi="Helvetica" w:cs="Helvetica"/>
-          <w:b/>
-          <w:bCs/>
-          <w:color w:val="000000" w:themeColor="text1"/>
-          <w:sz w:val="24"/>
           <w:shd w:val="clear" w:color="auto" w:fill="FFFFFF"/>
         </w:rPr>
       </w:pPr>
@@ -3680,7 +4629,7 @@
                     </pic:cNvPicPr>
                   </pic:nvPicPr>
                   <pic:blipFill>
-                    <a:blip r:embed="rId20"/>
+                    <a:blip r:embed="rId16"/>
                     <a:stretch>
                       <a:fillRect/>
                     </a:stretch>
@@ -3707,27 +4656,220 @@
     </w:p>
     <w:p>
       <w:pPr>
+        <w:pStyle w:val="1"/>
+        <w:rPr>
+          <w:shd w:val="clear" w:color="auto" w:fill="FFFFFF"/>
+        </w:rPr>
+      </w:pPr>
+      <w:r>
+        <w:rPr>
+          <w:rFonts w:hint="eastAsia"/>
+          <w:shd w:val="clear" w:color="auto" w:fill="FFFFFF"/>
+        </w:rPr>
+        <w:t>与网上git仓储同步</w:t>
+      </w:r>
+    </w:p>
+    <w:p>
+      <w:pPr>
+        <w:jc w:val="left"/>
+      </w:pPr>
+      <w:r>
+        <w:rPr>
+          <w:rFonts w:hint="eastAsia"/>
+        </w:rPr>
+        <w:t>第一步：</w:t>
+      </w:r>
+      <w:r>
+        <w:rPr>
+          <w:rFonts w:hint="eastAsia"/>
+        </w:rPr>
+        <w:t>确保本地问题，</w:t>
+      </w:r>
+      <w:r>
+        <w:rPr>
+          <w:rFonts w:hint="eastAsia"/>
+        </w:rPr>
+        <w:t>可通过git</w:t>
+      </w:r>
+      <w:r>
+        <w:t xml:space="preserve"> </w:t>
+      </w:r>
+      <w:r>
+        <w:rPr>
+          <w:rFonts w:hint="eastAsia"/>
+        </w:rPr>
+        <w:t>status查看是否</w:t>
+      </w:r>
+      <w:r>
+        <w:rPr>
+          <w:rFonts w:hint="eastAsia"/>
+        </w:rPr>
+        <w:t>还有</w:t>
+      </w:r>
+      <w:r>
+        <w:rPr>
+          <w:rFonts w:hint="eastAsia"/>
+        </w:rPr>
+        <w:t>没有commit的代码，然后git</w:t>
+      </w:r>
+      <w:r>
+        <w:t xml:space="preserve"> stash</w:t>
+      </w:r>
+    </w:p>
+    <w:p>
+      <w:pPr>
+        <w:jc w:val="left"/>
+      </w:pPr>
+      <w:r>
+        <w:rPr>
+          <w:rFonts w:hint="eastAsia"/>
+        </w:rPr>
+        <w:t>第二步：</w:t>
+      </w:r>
+      <w:r>
+        <w:rPr>
+          <w:rFonts w:hint="eastAsia"/>
+        </w:rPr>
+        <w:t>可以</w:t>
+      </w:r>
+      <w:r>
+        <w:rPr>
+          <w:rFonts w:hint="eastAsia"/>
+        </w:rPr>
+        <w:t>拉远程</w:t>
+      </w:r>
+      <w:r>
+        <w:rPr>
+          <w:rFonts w:hint="eastAsia"/>
+        </w:rPr>
+        <w:t>git</w:t>
+      </w:r>
+      <w:r>
+        <w:t xml:space="preserve"> </w:t>
+      </w:r>
+      <w:r>
+        <w:rPr>
+          <w:rFonts w:hint="eastAsia"/>
+        </w:rPr>
+        <w:t>pull</w:t>
+      </w:r>
+      <w:r>
+        <w:t xml:space="preserve"> </w:t>
+      </w:r>
+      <w:hyperlink r:id="rId17" w:history="1">
+        <w:r>
+          <w:rPr>
+            <w:rStyle w:val="af1"/>
+          </w:rPr>
+          <w:t>https://github.com/GNSSNavSJTU/RTPPP_QT</w:t>
+        </w:r>
+      </w:hyperlink>
+      <w:r>
+        <w:t>.git</w:t>
+      </w:r>
+      <w:r>
+        <w:t xml:space="preserve"> </w:t>
+      </w:r>
+      <w:r>
+        <w:rPr>
+          <w:rFonts w:hint="eastAsia"/>
+        </w:rPr>
+        <w:t>Ya</w:t>
+      </w:r>
+      <w:r>
+        <w:t>n20200902SJTU</w:t>
+      </w:r>
+      <w:r>
+        <w:rPr>
+          <w:rFonts w:hint="eastAsia"/>
+        </w:rPr>
+        <w:t>（</w:t>
+      </w:r>
+      <w:r>
+        <w:rPr>
+          <w:rFonts w:hint="eastAsia"/>
+        </w:rPr>
+        <w:t>网址</w:t>
+      </w:r>
+      <w:r>
+        <w:rPr>
+          <w:rFonts w:hint="eastAsia"/>
+        </w:rPr>
+        <w:t>）</w:t>
+      </w:r>
+    </w:p>
+    <w:p>
+      <w:pPr>
+        <w:rPr>
+          <w:rFonts w:ascii="Helvetica" w:eastAsia="宋体" w:hAnsi="Helvetica" w:cs="Helvetica" w:hint="eastAsia"/>
+          <w:color w:val="000000" w:themeColor="text1"/>
+          <w:szCs w:val="21"/>
+          <w:shd w:val="clear" w:color="auto" w:fill="FFFFFF"/>
+        </w:rPr>
+      </w:pPr>
+      <w:r>
+        <w:rPr>
+          <w:rFonts w:ascii="Helvetica" w:eastAsia="宋体" w:hAnsi="Helvetica" w:cs="Helvetica" w:hint="eastAsia"/>
+          <w:color w:val="000000" w:themeColor="text1"/>
+          <w:szCs w:val="21"/>
+          <w:shd w:val="clear" w:color="auto" w:fill="FFFFFF"/>
+        </w:rPr>
+        <w:t>第二步：远程</w:t>
+      </w:r>
+      <w:r>
+        <w:rPr>
+          <w:rFonts w:ascii="Helvetica" w:eastAsia="宋体" w:hAnsi="Helvetica" w:cs="Helvetica" w:hint="eastAsia"/>
+          <w:color w:val="000000" w:themeColor="text1"/>
+          <w:szCs w:val="21"/>
+          <w:shd w:val="clear" w:color="auto" w:fill="FFFFFF"/>
+        </w:rPr>
+        <w:t>拉了之后，解决冲突，然后</w:t>
+      </w:r>
+      <w:r>
+        <w:rPr>
+          <w:rFonts w:ascii="Helvetica" w:eastAsia="宋体" w:hAnsi="Helvetica" w:cs="Helvetica" w:hint="eastAsia"/>
+          <w:color w:val="000000" w:themeColor="text1"/>
+          <w:szCs w:val="21"/>
+          <w:shd w:val="clear" w:color="auto" w:fill="FFFFFF"/>
+        </w:rPr>
+        <w:t>git</w:t>
+      </w:r>
+      <w:r>
         <w:rPr>
           <w:rFonts w:ascii="Helvetica" w:eastAsia="宋体" w:hAnsi="Helvetica" w:cs="Helvetica"/>
-          <w:b/>
-          <w:bCs/>
-          <w:color w:val="000000" w:themeColor="text1"/>
-          <w:szCs w:val="21"/>
-          <w:shd w:val="clear" w:color="auto" w:fill="FFFFFF"/>
-        </w:rPr>
-      </w:pPr>
-    </w:p>
-    <w:p>
-      <w:pPr>
+          <w:color w:val="000000" w:themeColor="text1"/>
+          <w:szCs w:val="21"/>
+          <w:shd w:val="clear" w:color="auto" w:fill="FFFFFF"/>
+        </w:rPr>
+        <w:t xml:space="preserve"> push</w:t>
+      </w:r>
+      <w:r>
         <w:rPr>
           <w:rFonts w:ascii="Helvetica" w:eastAsia="宋体" w:hAnsi="Helvetica" w:cs="Helvetica"/>
-          <w:b/>
-          <w:bCs/>
-          <w:color w:val="000000" w:themeColor="text1"/>
-          <w:szCs w:val="21"/>
-          <w:shd w:val="clear" w:color="auto" w:fill="FFFFFF"/>
-        </w:rPr>
-      </w:pPr>
+          <w:color w:val="000000" w:themeColor="text1"/>
+          <w:szCs w:val="21"/>
+          <w:shd w:val="clear" w:color="auto" w:fill="FFFFFF"/>
+        </w:rPr>
+        <w:t xml:space="preserve"> </w:t>
+      </w:r>
+      <w:r>
+        <w:rPr>
+          <w:rFonts w:ascii="Helvetica" w:eastAsia="宋体" w:hAnsi="Helvetica" w:cs="Helvetica" w:hint="eastAsia"/>
+          <w:color w:val="000000" w:themeColor="text1"/>
+          <w:szCs w:val="21"/>
+          <w:shd w:val="clear" w:color="auto" w:fill="FFFFFF"/>
+        </w:rPr>
+        <w:t>到远程即可</w:t>
+      </w:r>
+      <w:r>
+        <w:rPr>
+          <w:rFonts w:ascii="Helvetica" w:eastAsia="宋体" w:hAnsi="Helvetica" w:cs="Helvetica" w:hint="eastAsia"/>
+          <w:color w:val="000000" w:themeColor="text1"/>
+          <w:szCs w:val="21"/>
+          <w:shd w:val="clear" w:color="auto" w:fill="FFFFFF"/>
+        </w:rPr>
+        <w:t>。</w:t>
+      </w:r>
     </w:p>
     <w:p>
       <w:pPr>
@@ -3745,54 +4887,6 @@
     </w:sectPr>
   </w:body>
 </w:document>
-</file>
-
-<file path=word/comments.xml><?xml version="1.0" encoding="utf-8"?>
-<w:comments xmlns:wpc="http://schemas.microsoft.com/office/word/2010/wordprocessingCanvas" xmlns:cx="http://schemas.microsoft.com/office/drawing/2014/chartex" xmlns:cx1="http://schemas.microsoft.com/office/drawing/2015/9/8/chartex" xmlns:cx2="http://schemas.microsoft.com/office/drawing/2015/10/21/chartex" xmlns:cx3="http://schemas.microsoft.com/office/drawing/2016/5/9/chartex" xmlns:cx4="http://schemas.microsoft.com/office/drawing/2016/5/10/chartex" xmlns:cx5="http://schemas.microsoft.com/office/drawing/2016/5/11/chartex" xmlns:cx6="http://schemas.microsoft.com/office/drawing/2016/5/12/chartex" xmlns:cx7="http://schemas.microsoft.com/office/drawing/2016/5/13/chartex" xmlns:cx8="http://schemas.microsoft.com/office/drawing/2016/5/14/chartex" xmlns:mc="http://schemas.openxmlformats.org/markup-compatibility/2006" xmlns:aink="http://schemas.microsoft.com/office/drawing/2016/ink" xmlns:am3d="http://schemas.microsoft.com/office/drawing/2017/model3d" xmlns:o="urn:schemas-microsoft-com:office:office" xmlns:r="http://schemas.openxmlformats.org/officeDocument/2006/relationships" xmlns:m="http://schemas.openxmlformats.org/officeDocument/2006/math" xmlns:v="urn:schemas-microsoft-com:vml" xmlns:wp14="http://schemas.microsoft.com/office/word/2010/wordprocessingDrawing" xmlns:wp="http://schemas.openxmlformats.org/drawingml/2006/wordprocessingDrawing" xmlns:w10="urn:schemas-microsoft-com:office:word" xmlns:w="http://schemas.openxmlformats.org/wordprocessingml/2006/main" xmlns:w14="http://schemas.microsoft.com/office/word/2010/wordml" xmlns:w15="http://schemas.microsoft.com/office/word/2012/wordml" xmlns:w16cex="http://schemas.microsoft.com/office/word/2018/wordml/cex" xmlns:w16cid="http://schemas.microsoft.com/office/word/2016/wordml/cid" xmlns:w16="http://schemas.microsoft.com/office/word/2018/wordml" xmlns:w16se="http://schemas.microsoft.com/office/word/2015/wordml/symex" xmlns:wpg="http://schemas.microsoft.com/office/word/2010/wordprocessingGroup" xmlns:wpi="http://schemas.microsoft.com/office/word/2010/wordprocessingInk" xmlns:wne="http://schemas.microsoft.com/office/word/2006/wordml" xmlns:wps="http://schemas.microsoft.com/office/word/2010/wordprocessingShape" mc:Ignorable="w14 w15 w16se w16cid w16 w16cex wp14">
-  <w:comment w:id="1" w:author="yan xiang" w:date="2020-10-22T11:26:00Z" w:initials="yx">
-    <w:p>
-      <w:pPr>
-        <w:pStyle w:val="ab"/>
-      </w:pPr>
-      <w:r>
-        <w:rPr>
-          <w:rStyle w:val="aa"/>
-        </w:rPr>
-        <w:annotationRef/>
-      </w:r>
-      <w:r>
-        <w:rPr>
-          <w:rFonts w:hint="eastAsia"/>
-        </w:rPr>
-        <w:t>形成标准文档，要</w:t>
-      </w:r>
-      <w:r>
-        <w:rPr>
-          <w:rFonts w:hint="eastAsia"/>
-        </w:rPr>
-        <w:t>格式统一。满足基本需求。</w:t>
-      </w:r>
-    </w:p>
-  </w:comment>
-</w:comments>
-</file>
-
-<file path=word/commentsExtended.xml><?xml version="1.0" encoding="utf-8"?>
-<w15:commentsEx xmlns:wpc="http://schemas.microsoft.com/office/word/2010/wordprocessingCanvas" xmlns:cx="http://schemas.microsoft.com/office/drawing/2014/chartex" xmlns:cx1="http://schemas.microsoft.com/office/drawing/2015/9/8/chartex" xmlns:cx2="http://schemas.microsoft.com/office/drawing/2015/10/21/chartex" xmlns:cx3="http://schemas.microsoft.com/office/drawing/2016/5/9/chartex" xmlns:cx4="http://schemas.microsoft.com/office/drawing/2016/5/10/chartex" xmlns:cx5="http://schemas.microsoft.com/office/drawing/2016/5/11/chartex" xmlns:cx6="http://schemas.microsoft.com/office/drawing/2016/5/12/chartex" xmlns:cx7="http://schemas.microsoft.com/office/drawing/2016/5/13/chartex" xmlns:cx8="http://schemas.microsoft.com/office/drawing/2016/5/14/chartex" xmlns:mc="http://schemas.openxmlformats.org/markup-compatibility/2006" xmlns:aink="http://schemas.microsoft.com/office/drawing/2016/ink" xmlns:am3d="http://schemas.microsoft.com/office/drawing/2017/model3d" xmlns:o="urn:schemas-microsoft-com:office:office" xmlns:r="http://schemas.openxmlformats.org/officeDocument/2006/relationships" xmlns:m="http://schemas.openxmlformats.org/officeDocument/2006/math" xmlns:v="urn:schemas-microsoft-com:vml" xmlns:wp14="http://schemas.microsoft.com/office/word/2010/wordprocessingDrawing" xmlns:wp="http://schemas.openxmlformats.org/drawingml/2006/wordprocessingDrawing" xmlns:w10="urn:schemas-microsoft-com:office:word" xmlns:w="http://schemas.openxmlformats.org/wordprocessingml/2006/main" xmlns:w14="http://schemas.microsoft.com/office/word/2010/wordml" xmlns:w15="http://schemas.microsoft.com/office/word/2012/wordml" xmlns:w16cex="http://schemas.microsoft.com/office/word/2018/wordml/cex" xmlns:w16cid="http://schemas.microsoft.com/office/word/2016/wordml/cid" xmlns:w16="http://schemas.microsoft.com/office/word/2018/wordml" xmlns:w16se="http://schemas.microsoft.com/office/word/2015/wordml/symex" xmlns:wpg="http://schemas.microsoft.com/office/word/2010/wordprocessingGroup" xmlns:wpi="http://schemas.microsoft.com/office/word/2010/wordprocessingInk" xmlns:wne="http://schemas.microsoft.com/office/word/2006/wordml" xmlns:wps="http://schemas.microsoft.com/office/word/2010/wordprocessingShape" mc:Ignorable="w14 w15 w16se w16cid w16 w16cex wp14">
-  <w15:commentEx w15:paraId="639D2DFD" w15:done="0"/>
-</w15:commentsEx>
-</file>
-
-<file path=word/commentsExtensible.xml><?xml version="1.0" encoding="utf-8"?>
-<w16cex:commentsExtensible xmlns:wpc="http://schemas.microsoft.com/office/word/2010/wordprocessingCanvas" xmlns:cx="http://schemas.microsoft.com/office/drawing/2014/chartex" xmlns:cx1="http://schemas.microsoft.com/office/drawing/2015/9/8/chartex" xmlns:cx2="http://schemas.microsoft.com/office/drawing/2015/10/21/chartex" xmlns:cx3="http://schemas.microsoft.com/office/drawing/2016/5/9/chartex" xmlns:cx4="http://schemas.microsoft.com/office/drawing/2016/5/10/chartex" xmlns:cx5="http://schemas.microsoft.com/office/drawing/2016/5/11/chartex" xmlns:cx6="http://schemas.microsoft.com/office/drawing/2016/5/12/chartex" xmlns:cx7="http://schemas.microsoft.com/office/drawing/2016/5/13/chartex" xmlns:cx8="http://schemas.microsoft.com/office/drawing/2016/5/14/chartex" xmlns:mc="http://schemas.openxmlformats.org/markup-compatibility/2006" xmlns:aink="http://schemas.microsoft.com/office/drawing/2016/ink" xmlns:am3d="http://schemas.microsoft.com/office/drawing/2017/model3d" xmlns:o="urn:schemas-microsoft-com:office:office" xmlns:r="http://schemas.openxmlformats.org/officeDocument/2006/relationships" xmlns:m="http://schemas.openxmlformats.org/officeDocument/2006/math" xmlns:v="urn:schemas-microsoft-com:vml" xmlns:wp14="http://schemas.microsoft.com/office/word/2010/wordprocessingDrawing" xmlns:wp="http://schemas.openxmlformats.org/drawingml/2006/wordprocessingDrawing" xmlns:w10="urn:schemas-microsoft-com:office:word" xmlns:w="http://schemas.openxmlformats.org/wordprocessingml/2006/main" xmlns:w14="http://schemas.microsoft.com/office/word/2010/wordml" xmlns:w15="http://schemas.microsoft.com/office/word/2012/wordml" xmlns:w16cex="http://schemas.microsoft.com/office/word/2018/wordml/cex" xmlns:w16cid="http://schemas.microsoft.com/office/word/2016/wordml/cid" xmlns:w16="http://schemas.microsoft.com/office/word/2018/wordml" xmlns:w16se="http://schemas.microsoft.com/office/word/2015/wordml/symex" xmlns:wpg="http://schemas.microsoft.com/office/word/2010/wordprocessingGroup" xmlns:wpi="http://schemas.microsoft.com/office/word/2010/wordprocessingInk" xmlns:wne="http://schemas.microsoft.com/office/word/2006/wordml" xmlns:wps="http://schemas.microsoft.com/office/word/2010/wordprocessingShape" mc:Ignorable="w14 w15 w16se w16cid w16 w16cex wp14">
-  <w16cex:commentExtensible w16cex:durableId="233BEAF8" w16cex:dateUtc="2020-10-22T03:26:00Z"/>
-</w16cex:commentsExtensible>
-</file>
-
-<file path=word/commentsIds.xml><?xml version="1.0" encoding="utf-8"?>
-<w16cid:commentsIds xmlns:wpc="http://schemas.microsoft.com/office/word/2010/wordprocessingCanvas" xmlns:cx="http://schemas.microsoft.com/office/drawing/2014/chartex" xmlns:cx1="http://schemas.microsoft.com/office/drawing/2015/9/8/chartex" xmlns:cx2="http://schemas.microsoft.com/office/drawing/2015/10/21/chartex" xmlns:cx3="http://schemas.microsoft.com/office/drawing/2016/5/9/chartex" xmlns:cx4="http://schemas.microsoft.com/office/drawing/2016/5/10/chartex" xmlns:cx5="http://schemas.microsoft.com/office/drawing/2016/5/11/chartex" xmlns:cx6="http://schemas.microsoft.com/office/drawing/2016/5/12/chartex" xmlns:cx7="http://schemas.microsoft.com/office/drawing/2016/5/13/chartex" xmlns:cx8="http://schemas.microsoft.com/office/drawing/2016/5/14/chartex" xmlns:mc="http://schemas.openxmlformats.org/markup-compatibility/2006" xmlns:aink="http://schemas.microsoft.com/office/drawing/2016/ink" xmlns:am3d="http://schemas.microsoft.com/office/drawing/2017/model3d" xmlns:o="urn:schemas-microsoft-com:office:office" xmlns:r="http://schemas.openxmlformats.org/officeDocument/2006/relationships" xmlns:m="http://schemas.openxmlformats.org/officeDocument/2006/math" xmlns:v="urn:schemas-microsoft-com:vml" xmlns:wp14="http://schemas.microsoft.com/office/word/2010/wordprocessingDrawing" xmlns:wp="http://schemas.openxmlformats.org/drawingml/2006/wordprocessingDrawing" xmlns:w10="urn:schemas-microsoft-com:office:word" xmlns:w="http://schemas.openxmlformats.org/wordprocessingml/2006/main" xmlns:w14="http://schemas.microsoft.com/office/word/2010/wordml" xmlns:w15="http://schemas.microsoft.com/office/word/2012/wordml" xmlns:w16cex="http://schemas.microsoft.com/office/word/2018/wordml/cex" xmlns:w16cid="http://schemas.microsoft.com/office/word/2016/wordml/cid" xmlns:w16="http://schemas.microsoft.com/office/word/2018/wordml" xmlns:w16se="http://schemas.microsoft.com/office/word/2015/wordml/symex" xmlns:wpg="http://schemas.microsoft.com/office/word/2010/wordprocessingGroup" xmlns:wpi="http://schemas.microsoft.com/office/word/2010/wordprocessingInk" xmlns:wne="http://schemas.microsoft.com/office/word/2006/wordml" xmlns:wps="http://schemas.microsoft.com/office/word/2010/wordprocessingShape" mc:Ignorable="w14 w15 w16se w16cid w16 w16cex wp14">
-  <w16cid:commentId w16cid:paraId="639D2DFD" w16cid:durableId="233BEAF8"/>
-</w16cid:commentsIds>
 </file>
 
 <file path=word/endnotes.xml><?xml version="1.0" encoding="utf-8"?>
@@ -3995,14 +5089,6 @@
     <w:abstractNumId w:val="3"/>
   </w:num>
 </w:numbering>
-</file>
-
-<file path=word/people.xml><?xml version="1.0" encoding="utf-8"?>
-<w15:people xmlns:wpc="http://schemas.microsoft.com/office/word/2010/wordprocessingCanvas" xmlns:cx="http://schemas.microsoft.com/office/drawing/2014/chartex" xmlns:cx1="http://schemas.microsoft.com/office/drawing/2015/9/8/chartex" xmlns:cx2="http://schemas.microsoft.com/office/drawing/2015/10/21/chartex" xmlns:cx3="http://schemas.microsoft.com/office/drawing/2016/5/9/chartex" xmlns:cx4="http://schemas.microsoft.com/office/drawing/2016/5/10/chartex" xmlns:cx5="http://schemas.microsoft.com/office/drawing/2016/5/11/chartex" xmlns:cx6="http://schemas.microsoft.com/office/drawing/2016/5/12/chartex" xmlns:cx7="http://schemas.microsoft.com/office/drawing/2016/5/13/chartex" xmlns:cx8="http://schemas.microsoft.com/office/drawing/2016/5/14/chartex" xmlns:mc="http://schemas.openxmlformats.org/markup-compatibility/2006" xmlns:aink="http://schemas.microsoft.com/office/drawing/2016/ink" xmlns:am3d="http://schemas.microsoft.com/office/drawing/2017/model3d" xmlns:o="urn:schemas-microsoft-com:office:office" xmlns:r="http://schemas.openxmlformats.org/officeDocument/2006/relationships" xmlns:m="http://schemas.openxmlformats.org/officeDocument/2006/math" xmlns:v="urn:schemas-microsoft-com:vml" xmlns:wp14="http://schemas.microsoft.com/office/word/2010/wordprocessingDrawing" xmlns:wp="http://schemas.openxmlformats.org/drawingml/2006/wordprocessingDrawing" xmlns:w10="urn:schemas-microsoft-com:office:word" xmlns:w="http://schemas.openxmlformats.org/wordprocessingml/2006/main" xmlns:w14="http://schemas.microsoft.com/office/word/2010/wordml" xmlns:w15="http://schemas.microsoft.com/office/word/2012/wordml" xmlns:w16cex="http://schemas.microsoft.com/office/word/2018/wordml/cex" xmlns:w16cid="http://schemas.microsoft.com/office/word/2016/wordml/cid" xmlns:w16="http://schemas.microsoft.com/office/word/2018/wordml" xmlns:w16se="http://schemas.microsoft.com/office/word/2015/wordml/symex" xmlns:wpg="http://schemas.microsoft.com/office/word/2010/wordprocessingGroup" xmlns:wpi="http://schemas.microsoft.com/office/word/2010/wordprocessingInk" xmlns:wne="http://schemas.microsoft.com/office/word/2006/wordml" xmlns:wps="http://schemas.microsoft.com/office/word/2010/wordprocessingShape" mc:Ignorable="w14 w15 w16se w16cid w16 w16cex wp14">
-  <w15:person w15:author="yan xiang">
-    <w15:presenceInfo w15:providerId="None" w15:userId="yan xiang"/>
-  </w15:person>
-</w15:people>
 </file>
 
 <file path=word/styles.xml><?xml version="1.0" encoding="utf-8"?>
@@ -4313,14 +5399,15 @@
   <w:style w:type="paragraph" w:default="1" w:styleId="a">
     <w:name w:val="Normal"/>
     <w:qFormat/>
+    <w:rsid w:val="000F25DC"/>
     <w:pPr>
       <w:widowControl w:val="0"/>
       <w:jc w:val="both"/>
     </w:pPr>
     <w:rPr>
-      <w:rFonts w:asciiTheme="minorHAnsi" w:eastAsiaTheme="minorEastAsia" w:hAnsiTheme="minorHAnsi" w:cstheme="minorBidi"/>
+      <w:rFonts w:asciiTheme="minorEastAsia" w:eastAsiaTheme="minorEastAsia" w:hAnsiTheme="minorEastAsia" w:cstheme="minorBidi"/>
       <w:kern w:val="2"/>
-      <w:sz w:val="21"/>
+      <w:sz w:val="24"/>
       <w:szCs w:val="24"/>
     </w:rPr>
   </w:style>
@@ -4343,7 +5430,6 @@
     <w:rPr>
       <w:rFonts w:ascii="宋体" w:eastAsia="宋体" w:hAnsi="宋体" w:cs="宋体"/>
       <w:b/>
-      <w:sz w:val="24"/>
     </w:rPr>
   </w:style>
   <w:style w:type="paragraph" w:styleId="2">
@@ -4416,7 +5502,6 @@
       <w:rFonts w:ascii="宋体" w:eastAsia="宋体" w:hAnsi="宋体" w:cs="Times New Roman" w:hint="eastAsia"/>
       <w:b/>
       <w:kern w:val="0"/>
-      <w:sz w:val="24"/>
     </w:rPr>
   </w:style>
   <w:style w:type="paragraph" w:styleId="5">
@@ -4599,7 +5684,6 @@
     <w:rPr>
       <w:rFonts w:ascii="宋体" w:eastAsia="宋体" w:hAnsi="宋体" w:cs="Times New Roman" w:hint="eastAsia"/>
       <w:kern w:val="0"/>
-      <w:sz w:val="24"/>
     </w:rPr>
   </w:style>
   <w:style w:type="paragraph" w:styleId="a3">
@@ -4613,7 +5697,6 @@
     <w:rPr>
       <w:rFonts w:cs="Times New Roman"/>
       <w:kern w:val="0"/>
-      <w:sz w:val="24"/>
     </w:rPr>
   </w:style>
   <w:style w:type="character" w:styleId="a4">
@@ -4871,6 +5954,27 @@
       <w:kern w:val="2"/>
       <w:sz w:val="21"/>
       <w:szCs w:val="21"/>
+    </w:rPr>
+  </w:style>
+  <w:style w:type="character" w:styleId="af1">
+    <w:name w:val="Hyperlink"/>
+    <w:basedOn w:val="a0"/>
+    <w:rsid w:val="001B7DAA"/>
+    <w:rPr>
+      <w:color w:val="0563C1" w:themeColor="hyperlink"/>
+      <w:u w:val="single"/>
+    </w:rPr>
+  </w:style>
+  <w:style w:type="character" w:styleId="af2">
+    <w:name w:val="Unresolved Mention"/>
+    <w:basedOn w:val="a0"/>
+    <w:uiPriority w:val="99"/>
+    <w:semiHidden/>
+    <w:unhideWhenUsed/>
+    <w:rsid w:val="001B7DAA"/>
+    <w:rPr>
+      <w:color w:val="605E5C"/>
+      <w:shd w:val="clear" w:color="auto" w:fill="E1DFDD"/>
     </w:rPr>
   </w:style>
 </w:styles>

</xml_diff>